<commit_message>
add COPT_100 + relatório
</commit_message>
<xml_diff>
--- a/Relatório_Resultados.docx
+++ b/Relatório_Resultados.docx
@@ -494,16 +494,34 @@
         <w:ind w:firstLine="708"/>
       </w:pPr>
       <w:r>
-        <w:t>Já a Simulação de Monte Carlo</w:t>
+        <w:t xml:space="preserve">Já </w:t>
+      </w:r>
+      <w:r>
+        <w:t>o</w:t>
       </w:r>
       <w:r>
         <w:t xml:space="preserve"> </w:t>
       </w:r>
       <w:r>
+        <w:t xml:space="preserve">Método </w:t>
+      </w:r>
+      <w:r>
+        <w:t>de Monte Carlo</w:t>
+      </w:r>
+      <w:r>
+        <w:t xml:space="preserve"> </w:t>
+      </w:r>
+      <w:r>
         <w:t>Não-Sequencial</w:t>
       </w:r>
       <w:r>
-        <w:t xml:space="preserve"> (MMCNS) </w:t>
+        <w:t xml:space="preserve"> (</w:t>
+      </w:r>
+      <w:r>
+        <w:t>M</w:t>
+      </w:r>
+      <w:r>
+        <w:t xml:space="preserve">MCNS) </w:t>
       </w:r>
       <w:r>
         <w:t>é uma técnica baseada em simulações estocásticas que, embora menos precisa, é bastante eficiente em termos de processamento de grandes conjuntos de dados.</w:t>
@@ -540,18 +558,8 @@
         </w:numPr>
       </w:pPr>
       <w:r>
-        <w:t xml:space="preserve">Arquivo </w:t>
-      </w:r>
-      <w:proofErr w:type="spellStart"/>
-      <w:r>
-        <w:t>ler_</w:t>
-      </w:r>
-      <w:proofErr w:type="gramStart"/>
-      <w:r>
-        <w:t>curva.ipynb</w:t>
-      </w:r>
-      <w:proofErr w:type="spellEnd"/>
-      <w:proofErr w:type="gramEnd"/>
+        <w:t>Arquivo ler_curva.ipynb</w:t>
+      </w:r>
     </w:p>
     <w:p>
       <w:pPr>
@@ -570,66 +578,30 @@
         </w:numPr>
       </w:pPr>
       <w:r>
-        <w:t xml:space="preserve">Arquivo </w:t>
-      </w:r>
-      <w:proofErr w:type="spellStart"/>
-      <w:r>
-        <w:t>Enum</w:t>
-      </w:r>
-      <w:proofErr w:type="gramStart"/>
-      <w:r>
-        <w:t>_Exaustiva</w:t>
-      </w:r>
-      <w:proofErr w:type="gramEnd"/>
-      <w:r>
-        <w:t>.ipynb</w:t>
-      </w:r>
-      <w:proofErr w:type="spellEnd"/>
+        <w:t>Arquivo Enum_Exaustiva.ipynb</w:t>
+      </w:r>
     </w:p>
     <w:p>
       <w:pPr>
         <w:ind w:firstLine="709"/>
       </w:pPr>
       <w:r>
-        <w:t xml:space="preserve">A partir dos dados de carga (gerados pelo arquivo </w:t>
-      </w:r>
-      <w:proofErr w:type="spellStart"/>
-      <w:r>
-        <w:t>ler_curva</w:t>
-      </w:r>
-      <w:proofErr w:type="spellEnd"/>
+        <w:t>A partir dos dados de carga (gerados pelo arquivo ler_curva</w:t>
+      </w:r>
+      <w:r>
+        <w:t>.ipynb</w:t>
+      </w:r>
       <w:r>
         <w:t xml:space="preserve">) e dos dados de geração fornecidos (arquivo Gerac.xlsx), estima os índices de confiabilidade através do método da Enumeração Exaustiva, por meio da construção da COPT - </w:t>
       </w:r>
-      <w:proofErr w:type="spellStart"/>
-      <w:r>
-        <w:t>Capacity</w:t>
-      </w:r>
-      <w:proofErr w:type="spellEnd"/>
-      <w:r>
-        <w:t xml:space="preserve"> </w:t>
-      </w:r>
-      <w:proofErr w:type="spellStart"/>
-      <w:r>
-        <w:t>Outage</w:t>
-      </w:r>
-      <w:proofErr w:type="spellEnd"/>
-      <w:r>
-        <w:t xml:space="preserve"> </w:t>
-      </w:r>
-      <w:proofErr w:type="spellStart"/>
-      <w:r>
-        <w:t>Probability</w:t>
-      </w:r>
-      <w:proofErr w:type="spellEnd"/>
-      <w:r>
-        <w:t xml:space="preserve"> </w:t>
-      </w:r>
-      <w:proofErr w:type="spellStart"/>
-      <w:r>
-        <w:t>Table</w:t>
-      </w:r>
-      <w:proofErr w:type="spellEnd"/>
+      <w:r>
+        <w:rPr>
+          <w:i/>
+          <w:iCs/>
+          <w:lang w:val="en-US"/>
+        </w:rPr>
+        <w:t>Capacity Outage Probability Table</w:t>
+      </w:r>
       <w:r>
         <w:t>.</w:t>
       </w:r>
@@ -643,27 +615,20 @@
         </w:numPr>
       </w:pPr>
       <w:r>
-        <w:t xml:space="preserve">Arquivo </w:t>
-      </w:r>
-      <w:proofErr w:type="spellStart"/>
-      <w:r>
-        <w:t>Simul_Monte_Carlo.ipynb</w:t>
-      </w:r>
-      <w:proofErr w:type="spellEnd"/>
+        <w:lastRenderedPageBreak/>
+        <w:t>Arquivo Simul_Monte_Carlo.ipynb</w:t>
+      </w:r>
     </w:p>
     <w:p>
       <w:pPr>
         <w:ind w:firstLine="709"/>
       </w:pPr>
       <w:r>
-        <w:lastRenderedPageBreak/>
-        <w:t xml:space="preserve">A partir dos dados de carga (gerados pelo arquivo </w:t>
-      </w:r>
-      <w:proofErr w:type="spellStart"/>
-      <w:r>
-        <w:t>ler_curva</w:t>
-      </w:r>
-      <w:proofErr w:type="spellEnd"/>
+        <w:t>A partir dos dados de carga (gerados pelo arquivo ler_curva</w:t>
+      </w:r>
+      <w:r>
+        <w:t>.ipynb</w:t>
+      </w:r>
       <w:r>
         <w:t>) e dos dados de geração fornecidos (arquivo Gerac.xlsx), estima os índices de confiabilidade através do método da Simulação de Monte Carlo Não-Sequencial.</w:t>
       </w:r>
@@ -747,6 +712,14 @@
         </w:rPr>
         <w:t xml:space="preserve"> segundos.</w:t>
       </w:r>
+    </w:p>
+    <w:p>
+      <w:pPr>
+        <w:ind w:firstLine="708"/>
+        <w:rPr>
+          <w:szCs w:val="24"/>
+        </w:rPr>
+      </w:pPr>
     </w:p>
     <w:tbl>
       <w:tblPr>
@@ -1244,22 +1217,2151 @@
     </w:p>
     <w:p>
       <w:pPr>
+        <w:jc w:val="center"/>
+      </w:pPr>
+    </w:p>
+    <w:p>
+      <w:pPr>
+        <w:ind w:firstLine="708"/>
+      </w:pPr>
+      <w:r>
+        <w:t xml:space="preserve">Na Tabela 2, é visto um recorte da COPT para o caso </w:t>
+      </w:r>
+      <w:r>
+        <w:t>em que a carga está em 100 %, ou seja, 2850 MW</w:t>
+      </w:r>
+      <w:r>
+        <w:t xml:space="preserve">. Caso se queira ver todas as mais de 3 mil linhas desta tabela, o resultado completo é visto ao final do arquivo </w:t>
+      </w:r>
+      <w:r>
+        <w:t>Enum_Exaustiva.ipynb</w:t>
+      </w:r>
+      <w:r>
+        <w:t>. Nesta tabela, nota-se que os valores das probabilidades individuais de cada cenário são bem pequenos. Inclusive, o caso em que não há nenhum gerador em estado de falha</w:t>
+      </w:r>
+      <w:r>
+        <w:t xml:space="preserve"> </w:t>
+      </w:r>
+      <w:r>
+        <w:t>– c</w:t>
+      </w:r>
+      <w:r>
+        <w:t>uja potência</w:t>
+      </w:r>
+      <w:r>
+        <w:t xml:space="preserve"> indisponível é 0 – possui uma probabilidade de cerca de apenas 0,236 ou 23,6 %. Isto acontece devido ao grande número de unidades geradoras presentes neste sistema, bem como pelas suas respectivas taxas de falha, que são mais elevadas do que as taxas de geradores reais.</w:t>
+      </w:r>
+    </w:p>
+    <w:p>
+      <w:pPr>
+        <w:ind w:firstLine="708"/>
+      </w:pPr>
+    </w:p>
+    <w:tbl>
+      <w:tblPr>
+        <w:tblW w:w="6941" w:type="dxa"/>
+        <w:jc w:val="center"/>
+        <w:tblCellMar>
+          <w:left w:w="70" w:type="dxa"/>
+          <w:right w:w="70" w:type="dxa"/>
+        </w:tblCellMar>
+        <w:tblLook w:val="04A0" w:firstRow="1" w:lastRow="0" w:firstColumn="1" w:lastColumn="0" w:noHBand="0" w:noVBand="1"/>
+      </w:tblPr>
+      <w:tblGrid>
+        <w:gridCol w:w="1960"/>
+        <w:gridCol w:w="1800"/>
+        <w:gridCol w:w="1905"/>
+        <w:gridCol w:w="1276"/>
+      </w:tblGrid>
+      <w:tr>
+        <w:trPr>
+          <w:trHeight w:val="703"/>
+          <w:jc w:val="center"/>
+        </w:trPr>
+        <w:tc>
+          <w:tcPr>
+            <w:tcW w:w="1960" w:type="dxa"/>
+            <w:tcBorders>
+              <w:top w:val="single" w:sz="4" w:space="0" w:color="auto"/>
+              <w:left w:val="single" w:sz="4" w:space="0" w:color="auto"/>
+              <w:bottom w:val="single" w:sz="4" w:space="0" w:color="auto"/>
+              <w:right w:val="single" w:sz="4" w:space="0" w:color="auto"/>
+            </w:tcBorders>
+            <w:shd w:val="clear" w:color="auto" w:fill="auto"/>
+            <w:noWrap/>
+            <w:vAlign w:val="center"/>
+            <w:hideMark/>
+          </w:tcPr>
+          <w:p>
+            <w:pPr>
+              <w:spacing w:after="0" w:line="240" w:lineRule="auto"/>
+              <w:jc w:val="left"/>
+              <w:rPr>
+                <w:rFonts w:ascii="Calibri" w:eastAsia="Times New Roman" w:hAnsi="Calibri" w:cs="Calibri"/>
+                <w:b/>
+                <w:bCs/>
+                <w:color w:val="000000"/>
+                <w:sz w:val="22"/>
+                <w:lang w:eastAsia="pt-BR"/>
+              </w:rPr>
+            </w:pPr>
+            <w:r>
+              <w:rPr>
+                <w:rFonts w:ascii="Calibri" w:eastAsia="Times New Roman" w:hAnsi="Calibri" w:cs="Calibri"/>
+                <w:b/>
+                <w:bCs/>
+                <w:color w:val="000000"/>
+                <w:sz w:val="22"/>
+                <w:lang w:eastAsia="pt-BR"/>
+              </w:rPr>
+              <w:lastRenderedPageBreak/>
+              <w:t>Pot</w:t>
+            </w:r>
+            <w:r>
+              <w:rPr>
+                <w:rFonts w:ascii="Calibri" w:eastAsia="Times New Roman" w:hAnsi="Calibri" w:cs="Calibri"/>
+                <w:b/>
+                <w:bCs/>
+                <w:color w:val="000000"/>
+                <w:sz w:val="22"/>
+                <w:lang w:eastAsia="pt-BR"/>
+              </w:rPr>
+              <w:t xml:space="preserve">. </w:t>
+            </w:r>
+            <w:r>
+              <w:rPr>
+                <w:rFonts w:ascii="Calibri" w:eastAsia="Times New Roman" w:hAnsi="Calibri" w:cs="Calibri"/>
+                <w:b/>
+                <w:bCs/>
+                <w:color w:val="000000"/>
+                <w:sz w:val="22"/>
+                <w:lang w:eastAsia="pt-BR"/>
+              </w:rPr>
+              <w:t>I</w:t>
+            </w:r>
+            <w:r>
+              <w:rPr>
+                <w:rFonts w:ascii="Calibri" w:eastAsia="Times New Roman" w:hAnsi="Calibri" w:cs="Calibri"/>
+                <w:b/>
+                <w:bCs/>
+                <w:color w:val="000000"/>
+                <w:sz w:val="22"/>
+                <w:lang w:eastAsia="pt-BR"/>
+              </w:rPr>
+              <w:t>ndispon</w:t>
+            </w:r>
+            <w:r>
+              <w:rPr>
+                <w:rFonts w:ascii="Calibri" w:eastAsia="Times New Roman" w:hAnsi="Calibri" w:cs="Calibri"/>
+                <w:b/>
+                <w:bCs/>
+                <w:color w:val="000000"/>
+                <w:sz w:val="22"/>
+                <w:lang w:eastAsia="pt-BR"/>
+              </w:rPr>
+              <w:t>í</w:t>
+            </w:r>
+            <w:r>
+              <w:rPr>
+                <w:rFonts w:ascii="Calibri" w:eastAsia="Times New Roman" w:hAnsi="Calibri" w:cs="Calibri"/>
+                <w:b/>
+                <w:bCs/>
+                <w:color w:val="000000"/>
+                <w:sz w:val="22"/>
+                <w:lang w:eastAsia="pt-BR"/>
+              </w:rPr>
+              <w:t>vel</w:t>
+            </w:r>
+            <w:r>
+              <w:rPr>
+                <w:rFonts w:ascii="Calibri" w:eastAsia="Times New Roman" w:hAnsi="Calibri" w:cs="Calibri"/>
+                <w:b/>
+                <w:bCs/>
+                <w:color w:val="000000"/>
+                <w:sz w:val="22"/>
+                <w:lang w:eastAsia="pt-BR"/>
+              </w:rPr>
+              <w:t xml:space="preserve"> [MW]</w:t>
+            </w:r>
+          </w:p>
+        </w:tc>
+        <w:tc>
+          <w:tcPr>
+            <w:tcW w:w="1800" w:type="dxa"/>
+            <w:tcBorders>
+              <w:top w:val="single" w:sz="4" w:space="0" w:color="auto"/>
+              <w:left w:val="nil"/>
+              <w:bottom w:val="single" w:sz="4" w:space="0" w:color="auto"/>
+              <w:right w:val="single" w:sz="4" w:space="0" w:color="auto"/>
+            </w:tcBorders>
+            <w:shd w:val="clear" w:color="auto" w:fill="auto"/>
+            <w:noWrap/>
+            <w:vAlign w:val="center"/>
+            <w:hideMark/>
+          </w:tcPr>
+          <w:p>
+            <w:pPr>
+              <w:spacing w:after="0" w:line="240" w:lineRule="auto"/>
+              <w:jc w:val="left"/>
+              <w:rPr>
+                <w:rFonts w:ascii="Calibri" w:eastAsia="Times New Roman" w:hAnsi="Calibri" w:cs="Calibri"/>
+                <w:b/>
+                <w:bCs/>
+                <w:color w:val="000000"/>
+                <w:sz w:val="22"/>
+                <w:lang w:eastAsia="pt-BR"/>
+              </w:rPr>
+            </w:pPr>
+            <w:r>
+              <w:rPr>
+                <w:rFonts w:ascii="Calibri" w:eastAsia="Times New Roman" w:hAnsi="Calibri" w:cs="Calibri"/>
+                <w:b/>
+                <w:bCs/>
+                <w:color w:val="000000"/>
+                <w:sz w:val="22"/>
+                <w:lang w:eastAsia="pt-BR"/>
+              </w:rPr>
+              <w:t>Probabilidade</w:t>
+            </w:r>
+            <w:r>
+              <w:rPr>
+                <w:rFonts w:ascii="Calibri" w:eastAsia="Times New Roman" w:hAnsi="Calibri" w:cs="Calibri"/>
+                <w:b/>
+                <w:bCs/>
+                <w:color w:val="000000"/>
+                <w:sz w:val="22"/>
+                <w:lang w:eastAsia="pt-BR"/>
+              </w:rPr>
+              <w:t xml:space="preserve"> (p)</w:t>
+            </w:r>
+          </w:p>
+          <w:p>
+            <w:pPr>
+              <w:spacing w:after="0" w:line="240" w:lineRule="auto"/>
+              <w:jc w:val="left"/>
+              <w:rPr>
+                <w:rFonts w:ascii="Calibri" w:eastAsia="Times New Roman" w:hAnsi="Calibri" w:cs="Calibri"/>
+                <w:b/>
+                <w:bCs/>
+                <w:color w:val="000000"/>
+                <w:sz w:val="22"/>
+                <w:lang w:eastAsia="pt-BR"/>
+              </w:rPr>
+            </w:pPr>
+          </w:p>
+          <w:p>
+            <w:pPr>
+              <w:spacing w:after="0" w:line="240" w:lineRule="auto"/>
+              <w:jc w:val="left"/>
+              <w:rPr>
+                <w:rFonts w:ascii="Calibri" w:eastAsia="Times New Roman" w:hAnsi="Calibri" w:cs="Calibri"/>
+                <w:b/>
+                <w:bCs/>
+                <w:color w:val="000000"/>
+                <w:sz w:val="22"/>
+                <w:lang w:eastAsia="pt-BR"/>
+              </w:rPr>
+            </w:pPr>
+          </w:p>
+        </w:tc>
+        <w:tc>
+          <w:tcPr>
+            <w:tcW w:w="1905" w:type="dxa"/>
+            <w:tcBorders>
+              <w:top w:val="single" w:sz="4" w:space="0" w:color="auto"/>
+              <w:left w:val="nil"/>
+              <w:bottom w:val="single" w:sz="4" w:space="0" w:color="auto"/>
+              <w:right w:val="single" w:sz="4" w:space="0" w:color="auto"/>
+            </w:tcBorders>
+            <w:shd w:val="clear" w:color="auto" w:fill="auto"/>
+            <w:noWrap/>
+            <w:vAlign w:val="center"/>
+            <w:hideMark/>
+          </w:tcPr>
+          <w:p>
+            <w:pPr>
+              <w:spacing w:after="0" w:line="240" w:lineRule="auto"/>
+              <w:jc w:val="left"/>
+              <w:rPr>
+                <w:rFonts w:ascii="Calibri" w:eastAsia="Times New Roman" w:hAnsi="Calibri" w:cs="Calibri"/>
+                <w:b/>
+                <w:bCs/>
+                <w:color w:val="000000"/>
+                <w:sz w:val="22"/>
+                <w:lang w:eastAsia="pt-BR"/>
+              </w:rPr>
+            </w:pPr>
+            <w:r>
+              <w:rPr>
+                <w:rFonts w:ascii="Calibri" w:eastAsia="Times New Roman" w:hAnsi="Calibri" w:cs="Calibri"/>
+                <w:b/>
+                <w:bCs/>
+                <w:color w:val="000000"/>
+                <w:sz w:val="22"/>
+                <w:lang w:eastAsia="pt-BR"/>
+              </w:rPr>
+              <w:t>Perda</w:t>
+            </w:r>
+            <w:r>
+              <w:rPr>
+                <w:rFonts w:ascii="Calibri" w:eastAsia="Times New Roman" w:hAnsi="Calibri" w:cs="Calibri"/>
+                <w:b/>
+                <w:bCs/>
+                <w:color w:val="000000"/>
+                <w:sz w:val="22"/>
+                <w:lang w:eastAsia="pt-BR"/>
+              </w:rPr>
+              <w:t xml:space="preserve"> </w:t>
+            </w:r>
+            <w:r>
+              <w:rPr>
+                <w:rFonts w:ascii="Calibri" w:eastAsia="Times New Roman" w:hAnsi="Calibri" w:cs="Calibri"/>
+                <w:b/>
+                <w:bCs/>
+                <w:color w:val="000000"/>
+                <w:sz w:val="22"/>
+                <w:lang w:eastAsia="pt-BR"/>
+              </w:rPr>
+              <w:t>de</w:t>
+            </w:r>
+            <w:r>
+              <w:rPr>
+                <w:rFonts w:ascii="Calibri" w:eastAsia="Times New Roman" w:hAnsi="Calibri" w:cs="Calibri"/>
+                <w:b/>
+                <w:bCs/>
+                <w:color w:val="000000"/>
+                <w:sz w:val="22"/>
+                <w:lang w:eastAsia="pt-BR"/>
+              </w:rPr>
+              <w:t xml:space="preserve"> </w:t>
+            </w:r>
+            <w:r>
+              <w:rPr>
+                <w:rFonts w:ascii="Calibri" w:eastAsia="Times New Roman" w:hAnsi="Calibri" w:cs="Calibri"/>
+                <w:b/>
+                <w:bCs/>
+                <w:color w:val="000000"/>
+                <w:sz w:val="22"/>
+                <w:lang w:eastAsia="pt-BR"/>
+              </w:rPr>
+              <w:t>Carga</w:t>
+            </w:r>
+            <w:r>
+              <w:rPr>
+                <w:rFonts w:ascii="Calibri" w:eastAsia="Times New Roman" w:hAnsi="Calibri" w:cs="Calibri"/>
+                <w:b/>
+                <w:bCs/>
+                <w:color w:val="000000"/>
+                <w:sz w:val="22"/>
+                <w:lang w:eastAsia="pt-BR"/>
+              </w:rPr>
+              <w:t xml:space="preserve"> (X)</w:t>
+            </w:r>
+            <w:r>
+              <w:rPr>
+                <w:rFonts w:ascii="Calibri" w:eastAsia="Times New Roman" w:hAnsi="Calibri" w:cs="Calibri"/>
+                <w:b/>
+                <w:bCs/>
+                <w:color w:val="000000"/>
+                <w:sz w:val="22"/>
+                <w:lang w:eastAsia="pt-BR"/>
+              </w:rPr>
+              <w:br/>
+              <w:t>[MW]</w:t>
+            </w:r>
+          </w:p>
+        </w:tc>
+        <w:tc>
+          <w:tcPr>
+            <w:tcW w:w="1276" w:type="dxa"/>
+            <w:tcBorders>
+              <w:top w:val="single" w:sz="4" w:space="0" w:color="auto"/>
+              <w:left w:val="nil"/>
+              <w:bottom w:val="single" w:sz="4" w:space="0" w:color="auto"/>
+              <w:right w:val="single" w:sz="4" w:space="0" w:color="auto"/>
+            </w:tcBorders>
+            <w:shd w:val="clear" w:color="auto" w:fill="auto"/>
+            <w:noWrap/>
+            <w:vAlign w:val="center"/>
+            <w:hideMark/>
+          </w:tcPr>
+          <w:p>
+            <w:pPr>
+              <w:spacing w:after="0" w:line="240" w:lineRule="auto"/>
+              <w:jc w:val="left"/>
+              <w:rPr>
+                <w:rFonts w:ascii="Calibri" w:eastAsia="Times New Roman" w:hAnsi="Calibri" w:cs="Calibri"/>
+                <w:b/>
+                <w:bCs/>
+                <w:color w:val="000000"/>
+                <w:sz w:val="22"/>
+                <w:lang w:eastAsia="pt-BR"/>
+              </w:rPr>
+            </w:pPr>
+            <w:r>
+              <w:rPr>
+                <w:rFonts w:ascii="Calibri" w:eastAsia="Times New Roman" w:hAnsi="Calibri" w:cs="Calibri"/>
+                <w:b/>
+                <w:bCs/>
+                <w:color w:val="000000"/>
+                <w:sz w:val="22"/>
+                <w:lang w:eastAsia="pt-BR"/>
+              </w:rPr>
+              <w:t>X</w:t>
+            </w:r>
+            <w:r>
+              <w:rPr>
+                <w:rFonts w:ascii="Calibri" w:eastAsia="Times New Roman" w:hAnsi="Calibri" w:cs="Calibri"/>
+                <w:b/>
+                <w:bCs/>
+                <w:color w:val="000000"/>
+                <w:sz w:val="22"/>
+                <w:lang w:eastAsia="pt-BR"/>
+              </w:rPr>
+              <w:t xml:space="preserve"> </w:t>
+            </w:r>
+            <w:r>
+              <w:rPr>
+                <w:rFonts w:ascii="Calibri" w:eastAsia="Times New Roman" w:hAnsi="Calibri" w:cs="Calibri"/>
+                <w:b/>
+                <w:bCs/>
+                <w:color w:val="000000"/>
+                <w:sz w:val="22"/>
+                <w:lang w:eastAsia="pt-BR"/>
+              </w:rPr>
+              <w:t>*</w:t>
+            </w:r>
+            <w:r>
+              <w:rPr>
+                <w:rFonts w:ascii="Calibri" w:eastAsia="Times New Roman" w:hAnsi="Calibri" w:cs="Calibri"/>
+                <w:b/>
+                <w:bCs/>
+                <w:color w:val="000000"/>
+                <w:sz w:val="22"/>
+                <w:lang w:eastAsia="pt-BR"/>
+              </w:rPr>
+              <w:t xml:space="preserve"> </w:t>
+            </w:r>
+            <w:r>
+              <w:rPr>
+                <w:rFonts w:ascii="Calibri" w:eastAsia="Times New Roman" w:hAnsi="Calibri" w:cs="Calibri"/>
+                <w:b/>
+                <w:bCs/>
+                <w:color w:val="000000"/>
+                <w:sz w:val="22"/>
+                <w:lang w:eastAsia="pt-BR"/>
+              </w:rPr>
+              <w:t>p</w:t>
+            </w:r>
+            <w:r>
+              <w:rPr>
+                <w:rFonts w:ascii="Calibri" w:eastAsia="Times New Roman" w:hAnsi="Calibri" w:cs="Calibri"/>
+                <w:b/>
+                <w:bCs/>
+                <w:color w:val="000000"/>
+                <w:sz w:val="22"/>
+                <w:lang w:eastAsia="pt-BR"/>
+              </w:rPr>
+              <w:t xml:space="preserve"> </w:t>
+            </w:r>
+            <w:r>
+              <w:rPr>
+                <w:rFonts w:ascii="Calibri" w:eastAsia="Times New Roman" w:hAnsi="Calibri" w:cs="Calibri"/>
+                <w:b/>
+                <w:bCs/>
+                <w:color w:val="000000"/>
+                <w:sz w:val="22"/>
+                <w:lang w:eastAsia="pt-BR"/>
+              </w:rPr>
+              <w:br/>
+              <w:t>[MW]</w:t>
+            </w:r>
+          </w:p>
+        </w:tc>
+      </w:tr>
+      <w:tr>
+        <w:trPr>
+          <w:trHeight w:val="300"/>
+          <w:jc w:val="center"/>
+        </w:trPr>
+        <w:tc>
+          <w:tcPr>
+            <w:tcW w:w="1960" w:type="dxa"/>
+            <w:tcBorders>
+              <w:top w:val="nil"/>
+              <w:left w:val="nil"/>
+              <w:bottom w:val="nil"/>
+              <w:right w:val="nil"/>
+            </w:tcBorders>
+            <w:shd w:val="clear" w:color="auto" w:fill="auto"/>
+            <w:noWrap/>
+            <w:vAlign w:val="center"/>
+            <w:hideMark/>
+          </w:tcPr>
+          <w:p>
+            <w:pPr>
+              <w:spacing w:after="0" w:line="240" w:lineRule="auto"/>
+              <w:jc w:val="left"/>
+              <w:rPr>
+                <w:rFonts w:ascii="Calibri" w:eastAsia="Times New Roman" w:hAnsi="Calibri" w:cs="Calibri"/>
+                <w:color w:val="000000"/>
+                <w:sz w:val="22"/>
+                <w:lang w:eastAsia="pt-BR"/>
+              </w:rPr>
+            </w:pPr>
+            <w:r>
+              <w:rPr>
+                <w:rFonts w:ascii="Calibri" w:eastAsia="Times New Roman" w:hAnsi="Calibri" w:cs="Calibri"/>
+                <w:color w:val="000000"/>
+                <w:sz w:val="22"/>
+                <w:lang w:eastAsia="pt-BR"/>
+              </w:rPr>
+              <w:t>0</w:t>
+            </w:r>
+          </w:p>
+        </w:tc>
+        <w:tc>
+          <w:tcPr>
+            <w:tcW w:w="1800" w:type="dxa"/>
+            <w:tcBorders>
+              <w:top w:val="nil"/>
+              <w:left w:val="nil"/>
+              <w:bottom w:val="nil"/>
+              <w:right w:val="nil"/>
+            </w:tcBorders>
+            <w:shd w:val="clear" w:color="auto" w:fill="auto"/>
+            <w:noWrap/>
+            <w:vAlign w:val="center"/>
+            <w:hideMark/>
+          </w:tcPr>
+          <w:p>
+            <w:pPr>
+              <w:spacing w:after="0" w:line="240" w:lineRule="auto"/>
+              <w:jc w:val="left"/>
+              <w:rPr>
+                <w:rFonts w:ascii="Calibri" w:eastAsia="Times New Roman" w:hAnsi="Calibri" w:cs="Calibri"/>
+                <w:color w:val="000000"/>
+                <w:sz w:val="22"/>
+                <w:lang w:eastAsia="pt-BR"/>
+              </w:rPr>
+            </w:pPr>
+            <w:r>
+              <w:rPr>
+                <w:rFonts w:ascii="Calibri" w:hAnsi="Calibri" w:cs="Calibri"/>
+                <w:color w:val="000000"/>
+                <w:sz w:val="22"/>
+              </w:rPr>
+              <w:t>0,236395</w:t>
+            </w:r>
+          </w:p>
+        </w:tc>
+        <w:tc>
+          <w:tcPr>
+            <w:tcW w:w="1905" w:type="dxa"/>
+            <w:tcBorders>
+              <w:top w:val="nil"/>
+              <w:left w:val="nil"/>
+              <w:bottom w:val="nil"/>
+              <w:right w:val="nil"/>
+            </w:tcBorders>
+            <w:shd w:val="clear" w:color="auto" w:fill="auto"/>
+            <w:noWrap/>
+            <w:vAlign w:val="center"/>
+            <w:hideMark/>
+          </w:tcPr>
+          <w:p>
+            <w:pPr>
+              <w:spacing w:after="0" w:line="240" w:lineRule="auto"/>
+              <w:jc w:val="left"/>
+              <w:rPr>
+                <w:rFonts w:ascii="Calibri" w:eastAsia="Times New Roman" w:hAnsi="Calibri" w:cs="Calibri"/>
+                <w:color w:val="000000"/>
+                <w:sz w:val="22"/>
+                <w:lang w:eastAsia="pt-BR"/>
+              </w:rPr>
+            </w:pPr>
+            <w:r>
+              <w:rPr>
+                <w:rFonts w:ascii="Calibri" w:eastAsia="Times New Roman" w:hAnsi="Calibri" w:cs="Calibri"/>
+                <w:color w:val="000000"/>
+                <w:sz w:val="22"/>
+                <w:lang w:eastAsia="pt-BR"/>
+              </w:rPr>
+              <w:t>0</w:t>
+            </w:r>
+          </w:p>
+        </w:tc>
+        <w:tc>
+          <w:tcPr>
+            <w:tcW w:w="1276" w:type="dxa"/>
+            <w:tcBorders>
+              <w:top w:val="nil"/>
+              <w:left w:val="nil"/>
+              <w:bottom w:val="nil"/>
+              <w:right w:val="nil"/>
+            </w:tcBorders>
+            <w:shd w:val="clear" w:color="auto" w:fill="auto"/>
+            <w:noWrap/>
+            <w:vAlign w:val="center"/>
+            <w:hideMark/>
+          </w:tcPr>
+          <w:p>
+            <w:pPr>
+              <w:spacing w:after="0" w:line="240" w:lineRule="auto"/>
+              <w:jc w:val="left"/>
+              <w:rPr>
+                <w:rFonts w:ascii="Calibri" w:eastAsia="Times New Roman" w:hAnsi="Calibri" w:cs="Calibri"/>
+                <w:color w:val="000000"/>
+                <w:sz w:val="22"/>
+                <w:lang w:eastAsia="pt-BR"/>
+              </w:rPr>
+            </w:pPr>
+            <w:r>
+              <w:rPr>
+                <w:rFonts w:ascii="Calibri" w:hAnsi="Calibri" w:cs="Calibri"/>
+                <w:color w:val="000000"/>
+                <w:sz w:val="22"/>
+              </w:rPr>
+              <w:t>0</w:t>
+            </w:r>
+          </w:p>
+        </w:tc>
+      </w:tr>
+      <w:tr>
+        <w:trPr>
+          <w:trHeight w:val="300"/>
+          <w:jc w:val="center"/>
+        </w:trPr>
+        <w:tc>
+          <w:tcPr>
+            <w:tcW w:w="1960" w:type="dxa"/>
+            <w:tcBorders>
+              <w:top w:val="nil"/>
+              <w:left w:val="nil"/>
+              <w:bottom w:val="nil"/>
+              <w:right w:val="nil"/>
+            </w:tcBorders>
+            <w:shd w:val="clear" w:color="auto" w:fill="auto"/>
+            <w:noWrap/>
+            <w:vAlign w:val="center"/>
+            <w:hideMark/>
+          </w:tcPr>
+          <w:p>
+            <w:pPr>
+              <w:spacing w:after="0" w:line="240" w:lineRule="auto"/>
+              <w:jc w:val="left"/>
+              <w:rPr>
+                <w:rFonts w:ascii="Calibri" w:eastAsia="Times New Roman" w:hAnsi="Calibri" w:cs="Calibri"/>
+                <w:color w:val="000000"/>
+                <w:sz w:val="22"/>
+                <w:lang w:eastAsia="pt-BR"/>
+              </w:rPr>
+            </w:pPr>
+            <w:r>
+              <w:rPr>
+                <w:rFonts w:ascii="Calibri" w:eastAsia="Times New Roman" w:hAnsi="Calibri" w:cs="Calibri"/>
+                <w:color w:val="000000"/>
+                <w:sz w:val="22"/>
+                <w:lang w:eastAsia="pt-BR"/>
+              </w:rPr>
+              <w:t>12</w:t>
+            </w:r>
+          </w:p>
+        </w:tc>
+        <w:tc>
+          <w:tcPr>
+            <w:tcW w:w="1800" w:type="dxa"/>
+            <w:tcBorders>
+              <w:top w:val="nil"/>
+              <w:left w:val="nil"/>
+              <w:bottom w:val="nil"/>
+              <w:right w:val="nil"/>
+            </w:tcBorders>
+            <w:shd w:val="clear" w:color="auto" w:fill="auto"/>
+            <w:noWrap/>
+            <w:vAlign w:val="center"/>
+            <w:hideMark/>
+          </w:tcPr>
+          <w:p>
+            <w:pPr>
+              <w:spacing w:after="0" w:line="240" w:lineRule="auto"/>
+              <w:jc w:val="left"/>
+              <w:rPr>
+                <w:rFonts w:ascii="Calibri" w:eastAsia="Times New Roman" w:hAnsi="Calibri" w:cs="Calibri"/>
+                <w:color w:val="000000"/>
+                <w:sz w:val="22"/>
+                <w:lang w:eastAsia="pt-BR"/>
+              </w:rPr>
+            </w:pPr>
+            <w:r>
+              <w:rPr>
+                <w:rFonts w:ascii="Calibri" w:hAnsi="Calibri" w:cs="Calibri"/>
+                <w:color w:val="000000"/>
+                <w:sz w:val="22"/>
+              </w:rPr>
+              <w:t>0,024122</w:t>
+            </w:r>
+          </w:p>
+        </w:tc>
+        <w:tc>
+          <w:tcPr>
+            <w:tcW w:w="1905" w:type="dxa"/>
+            <w:tcBorders>
+              <w:top w:val="nil"/>
+              <w:left w:val="nil"/>
+              <w:bottom w:val="nil"/>
+              <w:right w:val="nil"/>
+            </w:tcBorders>
+            <w:shd w:val="clear" w:color="auto" w:fill="auto"/>
+            <w:noWrap/>
+            <w:vAlign w:val="center"/>
+            <w:hideMark/>
+          </w:tcPr>
+          <w:p>
+            <w:pPr>
+              <w:spacing w:after="0" w:line="240" w:lineRule="auto"/>
+              <w:jc w:val="left"/>
+              <w:rPr>
+                <w:rFonts w:ascii="Calibri" w:eastAsia="Times New Roman" w:hAnsi="Calibri" w:cs="Calibri"/>
+                <w:color w:val="000000"/>
+                <w:sz w:val="22"/>
+                <w:lang w:eastAsia="pt-BR"/>
+              </w:rPr>
+            </w:pPr>
+            <w:r>
+              <w:rPr>
+                <w:rFonts w:ascii="Calibri" w:eastAsia="Times New Roman" w:hAnsi="Calibri" w:cs="Calibri"/>
+                <w:color w:val="000000"/>
+                <w:sz w:val="22"/>
+                <w:lang w:eastAsia="pt-BR"/>
+              </w:rPr>
+              <w:t>0</w:t>
+            </w:r>
+          </w:p>
+        </w:tc>
+        <w:tc>
+          <w:tcPr>
+            <w:tcW w:w="1276" w:type="dxa"/>
+            <w:tcBorders>
+              <w:top w:val="nil"/>
+              <w:left w:val="nil"/>
+              <w:bottom w:val="nil"/>
+              <w:right w:val="nil"/>
+            </w:tcBorders>
+            <w:shd w:val="clear" w:color="auto" w:fill="auto"/>
+            <w:noWrap/>
+            <w:vAlign w:val="center"/>
+            <w:hideMark/>
+          </w:tcPr>
+          <w:p>
+            <w:pPr>
+              <w:spacing w:after="0" w:line="240" w:lineRule="auto"/>
+              <w:jc w:val="left"/>
+              <w:rPr>
+                <w:rFonts w:ascii="Calibri" w:eastAsia="Times New Roman" w:hAnsi="Calibri" w:cs="Calibri"/>
+                <w:color w:val="000000"/>
+                <w:sz w:val="22"/>
+                <w:lang w:eastAsia="pt-BR"/>
+              </w:rPr>
+            </w:pPr>
+            <w:r>
+              <w:rPr>
+                <w:rFonts w:ascii="Calibri" w:hAnsi="Calibri" w:cs="Calibri"/>
+                <w:color w:val="000000"/>
+                <w:sz w:val="22"/>
+              </w:rPr>
+              <w:t>0</w:t>
+            </w:r>
+          </w:p>
+        </w:tc>
+      </w:tr>
+      <w:tr>
+        <w:trPr>
+          <w:trHeight w:val="300"/>
+          <w:jc w:val="center"/>
+        </w:trPr>
+        <w:tc>
+          <w:tcPr>
+            <w:tcW w:w="1960" w:type="dxa"/>
+            <w:tcBorders>
+              <w:top w:val="nil"/>
+              <w:left w:val="nil"/>
+              <w:bottom w:val="nil"/>
+              <w:right w:val="nil"/>
+            </w:tcBorders>
+            <w:shd w:val="clear" w:color="auto" w:fill="auto"/>
+            <w:noWrap/>
+            <w:vAlign w:val="center"/>
+            <w:hideMark/>
+          </w:tcPr>
+          <w:p>
+            <w:pPr>
+              <w:spacing w:after="0" w:line="240" w:lineRule="auto"/>
+              <w:jc w:val="left"/>
+              <w:rPr>
+                <w:rFonts w:ascii="Calibri" w:eastAsia="Times New Roman" w:hAnsi="Calibri" w:cs="Calibri"/>
+                <w:color w:val="000000"/>
+                <w:sz w:val="22"/>
+                <w:lang w:eastAsia="pt-BR"/>
+              </w:rPr>
+            </w:pPr>
+            <w:r>
+              <w:rPr>
+                <w:rFonts w:ascii="Calibri" w:eastAsia="Times New Roman" w:hAnsi="Calibri" w:cs="Calibri"/>
+                <w:color w:val="000000"/>
+                <w:sz w:val="22"/>
+                <w:lang w:eastAsia="pt-BR"/>
+              </w:rPr>
+              <w:t>20</w:t>
+            </w:r>
+          </w:p>
+        </w:tc>
+        <w:tc>
+          <w:tcPr>
+            <w:tcW w:w="1800" w:type="dxa"/>
+            <w:tcBorders>
+              <w:top w:val="nil"/>
+              <w:left w:val="nil"/>
+              <w:bottom w:val="nil"/>
+              <w:right w:val="nil"/>
+            </w:tcBorders>
+            <w:shd w:val="clear" w:color="auto" w:fill="auto"/>
+            <w:noWrap/>
+            <w:vAlign w:val="center"/>
+            <w:hideMark/>
+          </w:tcPr>
+          <w:p>
+            <w:pPr>
+              <w:spacing w:after="0" w:line="240" w:lineRule="auto"/>
+              <w:jc w:val="left"/>
+              <w:rPr>
+                <w:rFonts w:ascii="Calibri" w:eastAsia="Times New Roman" w:hAnsi="Calibri" w:cs="Calibri"/>
+                <w:color w:val="000000"/>
+                <w:sz w:val="22"/>
+                <w:lang w:eastAsia="pt-BR"/>
+              </w:rPr>
+            </w:pPr>
+            <w:r>
+              <w:rPr>
+                <w:rFonts w:ascii="Calibri" w:hAnsi="Calibri" w:cs="Calibri"/>
+                <w:color w:val="000000"/>
+                <w:sz w:val="22"/>
+              </w:rPr>
+              <w:t>0,105065</w:t>
+            </w:r>
+          </w:p>
+        </w:tc>
+        <w:tc>
+          <w:tcPr>
+            <w:tcW w:w="1905" w:type="dxa"/>
+            <w:tcBorders>
+              <w:top w:val="nil"/>
+              <w:left w:val="nil"/>
+              <w:bottom w:val="nil"/>
+              <w:right w:val="nil"/>
+            </w:tcBorders>
+            <w:shd w:val="clear" w:color="auto" w:fill="auto"/>
+            <w:noWrap/>
+            <w:vAlign w:val="center"/>
+            <w:hideMark/>
+          </w:tcPr>
+          <w:p>
+            <w:pPr>
+              <w:spacing w:after="0" w:line="240" w:lineRule="auto"/>
+              <w:jc w:val="left"/>
+              <w:rPr>
+                <w:rFonts w:ascii="Calibri" w:eastAsia="Times New Roman" w:hAnsi="Calibri" w:cs="Calibri"/>
+                <w:color w:val="000000"/>
+                <w:sz w:val="22"/>
+                <w:lang w:eastAsia="pt-BR"/>
+              </w:rPr>
+            </w:pPr>
+            <w:r>
+              <w:rPr>
+                <w:rFonts w:ascii="Calibri" w:eastAsia="Times New Roman" w:hAnsi="Calibri" w:cs="Calibri"/>
+                <w:color w:val="000000"/>
+                <w:sz w:val="22"/>
+                <w:lang w:eastAsia="pt-BR"/>
+              </w:rPr>
+              <w:t>0</w:t>
+            </w:r>
+          </w:p>
+        </w:tc>
+        <w:tc>
+          <w:tcPr>
+            <w:tcW w:w="1276" w:type="dxa"/>
+            <w:tcBorders>
+              <w:top w:val="nil"/>
+              <w:left w:val="nil"/>
+              <w:bottom w:val="nil"/>
+              <w:right w:val="nil"/>
+            </w:tcBorders>
+            <w:shd w:val="clear" w:color="auto" w:fill="auto"/>
+            <w:noWrap/>
+            <w:vAlign w:val="center"/>
+            <w:hideMark/>
+          </w:tcPr>
+          <w:p>
+            <w:pPr>
+              <w:spacing w:after="0" w:line="240" w:lineRule="auto"/>
+              <w:jc w:val="left"/>
+              <w:rPr>
+                <w:rFonts w:ascii="Calibri" w:eastAsia="Times New Roman" w:hAnsi="Calibri" w:cs="Calibri"/>
+                <w:color w:val="000000"/>
+                <w:sz w:val="22"/>
+                <w:lang w:eastAsia="pt-BR"/>
+              </w:rPr>
+            </w:pPr>
+            <w:r>
+              <w:rPr>
+                <w:rFonts w:ascii="Calibri" w:hAnsi="Calibri" w:cs="Calibri"/>
+                <w:color w:val="000000"/>
+                <w:sz w:val="22"/>
+              </w:rPr>
+              <w:t>0</w:t>
+            </w:r>
+          </w:p>
+        </w:tc>
+      </w:tr>
+      <w:tr>
+        <w:trPr>
+          <w:trHeight w:val="300"/>
+          <w:jc w:val="center"/>
+        </w:trPr>
+        <w:tc>
+          <w:tcPr>
+            <w:tcW w:w="1960" w:type="dxa"/>
+            <w:tcBorders>
+              <w:top w:val="nil"/>
+              <w:left w:val="nil"/>
+              <w:bottom w:val="nil"/>
+              <w:right w:val="nil"/>
+            </w:tcBorders>
+            <w:shd w:val="clear" w:color="auto" w:fill="auto"/>
+            <w:noWrap/>
+            <w:vAlign w:val="center"/>
+            <w:hideMark/>
+          </w:tcPr>
+          <w:p>
+            <w:pPr>
+              <w:spacing w:after="0" w:line="240" w:lineRule="auto"/>
+              <w:jc w:val="left"/>
+              <w:rPr>
+                <w:rFonts w:ascii="Calibri" w:eastAsia="Times New Roman" w:hAnsi="Calibri" w:cs="Calibri"/>
+                <w:color w:val="000000"/>
+                <w:sz w:val="22"/>
+                <w:lang w:eastAsia="pt-BR"/>
+              </w:rPr>
+            </w:pPr>
+            <w:r>
+              <w:rPr>
+                <w:rFonts w:ascii="Calibri" w:eastAsia="Times New Roman" w:hAnsi="Calibri" w:cs="Calibri"/>
+                <w:color w:val="000000"/>
+                <w:sz w:val="22"/>
+                <w:lang w:eastAsia="pt-BR"/>
+              </w:rPr>
+              <w:t>24</w:t>
+            </w:r>
+          </w:p>
+        </w:tc>
+        <w:tc>
+          <w:tcPr>
+            <w:tcW w:w="1800" w:type="dxa"/>
+            <w:tcBorders>
+              <w:top w:val="nil"/>
+              <w:left w:val="nil"/>
+              <w:bottom w:val="nil"/>
+              <w:right w:val="nil"/>
+            </w:tcBorders>
+            <w:shd w:val="clear" w:color="auto" w:fill="auto"/>
+            <w:noWrap/>
+            <w:vAlign w:val="center"/>
+            <w:hideMark/>
+          </w:tcPr>
+          <w:p>
+            <w:pPr>
+              <w:spacing w:after="0" w:line="240" w:lineRule="auto"/>
+              <w:jc w:val="left"/>
+              <w:rPr>
+                <w:rFonts w:ascii="Calibri" w:eastAsia="Times New Roman" w:hAnsi="Calibri" w:cs="Calibri"/>
+                <w:color w:val="000000"/>
+                <w:sz w:val="22"/>
+                <w:lang w:eastAsia="pt-BR"/>
+              </w:rPr>
+            </w:pPr>
+            <w:r>
+              <w:rPr>
+                <w:rFonts w:ascii="Calibri" w:hAnsi="Calibri" w:cs="Calibri"/>
+                <w:color w:val="000000"/>
+                <w:sz w:val="22"/>
+              </w:rPr>
+              <w:t>0,000985</w:t>
+            </w:r>
+          </w:p>
+        </w:tc>
+        <w:tc>
+          <w:tcPr>
+            <w:tcW w:w="1905" w:type="dxa"/>
+            <w:tcBorders>
+              <w:top w:val="nil"/>
+              <w:left w:val="nil"/>
+              <w:bottom w:val="nil"/>
+              <w:right w:val="nil"/>
+            </w:tcBorders>
+            <w:shd w:val="clear" w:color="auto" w:fill="auto"/>
+            <w:noWrap/>
+            <w:vAlign w:val="center"/>
+            <w:hideMark/>
+          </w:tcPr>
+          <w:p>
+            <w:pPr>
+              <w:spacing w:after="0" w:line="240" w:lineRule="auto"/>
+              <w:jc w:val="left"/>
+              <w:rPr>
+                <w:rFonts w:ascii="Calibri" w:eastAsia="Times New Roman" w:hAnsi="Calibri" w:cs="Calibri"/>
+                <w:color w:val="000000"/>
+                <w:sz w:val="22"/>
+                <w:lang w:eastAsia="pt-BR"/>
+              </w:rPr>
+            </w:pPr>
+            <w:r>
+              <w:rPr>
+                <w:rFonts w:ascii="Calibri" w:eastAsia="Times New Roman" w:hAnsi="Calibri" w:cs="Calibri"/>
+                <w:color w:val="000000"/>
+                <w:sz w:val="22"/>
+                <w:lang w:eastAsia="pt-BR"/>
+              </w:rPr>
+              <w:t>0</w:t>
+            </w:r>
+          </w:p>
+        </w:tc>
+        <w:tc>
+          <w:tcPr>
+            <w:tcW w:w="1276" w:type="dxa"/>
+            <w:tcBorders>
+              <w:top w:val="nil"/>
+              <w:left w:val="nil"/>
+              <w:bottom w:val="nil"/>
+              <w:right w:val="nil"/>
+            </w:tcBorders>
+            <w:shd w:val="clear" w:color="auto" w:fill="auto"/>
+            <w:noWrap/>
+            <w:vAlign w:val="center"/>
+            <w:hideMark/>
+          </w:tcPr>
+          <w:p>
+            <w:pPr>
+              <w:spacing w:after="0" w:line="240" w:lineRule="auto"/>
+              <w:jc w:val="left"/>
+              <w:rPr>
+                <w:rFonts w:ascii="Calibri" w:eastAsia="Times New Roman" w:hAnsi="Calibri" w:cs="Calibri"/>
+                <w:color w:val="000000"/>
+                <w:sz w:val="22"/>
+                <w:lang w:eastAsia="pt-BR"/>
+              </w:rPr>
+            </w:pPr>
+            <w:r>
+              <w:rPr>
+                <w:rFonts w:ascii="Calibri" w:hAnsi="Calibri" w:cs="Calibri"/>
+                <w:color w:val="000000"/>
+                <w:sz w:val="22"/>
+              </w:rPr>
+              <w:t>0</w:t>
+            </w:r>
+          </w:p>
+        </w:tc>
+      </w:tr>
+      <w:tr>
+        <w:trPr>
+          <w:trHeight w:val="300"/>
+          <w:jc w:val="center"/>
+        </w:trPr>
+        <w:tc>
+          <w:tcPr>
+            <w:tcW w:w="1960" w:type="dxa"/>
+            <w:tcBorders>
+              <w:top w:val="nil"/>
+              <w:left w:val="nil"/>
+              <w:bottom w:val="nil"/>
+              <w:right w:val="nil"/>
+            </w:tcBorders>
+            <w:shd w:val="clear" w:color="auto" w:fill="auto"/>
+            <w:noWrap/>
+            <w:vAlign w:val="center"/>
+            <w:hideMark/>
+          </w:tcPr>
+          <w:p>
+            <w:pPr>
+              <w:spacing w:after="0" w:line="240" w:lineRule="auto"/>
+              <w:jc w:val="left"/>
+              <w:rPr>
+                <w:rFonts w:ascii="Calibri" w:eastAsia="Times New Roman" w:hAnsi="Calibri" w:cs="Calibri"/>
+                <w:color w:val="000000"/>
+                <w:sz w:val="22"/>
+                <w:lang w:eastAsia="pt-BR"/>
+              </w:rPr>
+            </w:pPr>
+            <w:r>
+              <w:rPr>
+                <w:rFonts w:ascii="Calibri" w:eastAsia="Times New Roman" w:hAnsi="Calibri" w:cs="Calibri"/>
+                <w:color w:val="000000"/>
+                <w:sz w:val="22"/>
+                <w:lang w:eastAsia="pt-BR"/>
+              </w:rPr>
+              <w:t>32</w:t>
+            </w:r>
+          </w:p>
+        </w:tc>
+        <w:tc>
+          <w:tcPr>
+            <w:tcW w:w="1800" w:type="dxa"/>
+            <w:tcBorders>
+              <w:top w:val="nil"/>
+              <w:left w:val="nil"/>
+              <w:bottom w:val="nil"/>
+              <w:right w:val="nil"/>
+            </w:tcBorders>
+            <w:shd w:val="clear" w:color="auto" w:fill="auto"/>
+            <w:noWrap/>
+            <w:vAlign w:val="center"/>
+            <w:hideMark/>
+          </w:tcPr>
+          <w:p>
+            <w:pPr>
+              <w:spacing w:after="0" w:line="240" w:lineRule="auto"/>
+              <w:jc w:val="left"/>
+              <w:rPr>
+                <w:rFonts w:ascii="Calibri" w:eastAsia="Times New Roman" w:hAnsi="Calibri" w:cs="Calibri"/>
+                <w:color w:val="000000"/>
+                <w:sz w:val="22"/>
+                <w:lang w:eastAsia="pt-BR"/>
+              </w:rPr>
+            </w:pPr>
+            <w:r>
+              <w:rPr>
+                <w:rFonts w:ascii="Calibri" w:hAnsi="Calibri" w:cs="Calibri"/>
+                <w:color w:val="000000"/>
+                <w:sz w:val="22"/>
+              </w:rPr>
+              <w:t>0,010721</w:t>
+            </w:r>
+          </w:p>
+        </w:tc>
+        <w:tc>
+          <w:tcPr>
+            <w:tcW w:w="1905" w:type="dxa"/>
+            <w:tcBorders>
+              <w:top w:val="nil"/>
+              <w:left w:val="nil"/>
+              <w:bottom w:val="nil"/>
+              <w:right w:val="nil"/>
+            </w:tcBorders>
+            <w:shd w:val="clear" w:color="auto" w:fill="auto"/>
+            <w:noWrap/>
+            <w:vAlign w:val="center"/>
+            <w:hideMark/>
+          </w:tcPr>
+          <w:p>
+            <w:pPr>
+              <w:spacing w:after="0" w:line="240" w:lineRule="auto"/>
+              <w:jc w:val="left"/>
+              <w:rPr>
+                <w:rFonts w:ascii="Calibri" w:eastAsia="Times New Roman" w:hAnsi="Calibri" w:cs="Calibri"/>
+                <w:color w:val="000000"/>
+                <w:sz w:val="22"/>
+                <w:lang w:eastAsia="pt-BR"/>
+              </w:rPr>
+            </w:pPr>
+            <w:r>
+              <w:rPr>
+                <w:rFonts w:ascii="Calibri" w:eastAsia="Times New Roman" w:hAnsi="Calibri" w:cs="Calibri"/>
+                <w:color w:val="000000"/>
+                <w:sz w:val="22"/>
+                <w:lang w:eastAsia="pt-BR"/>
+              </w:rPr>
+              <w:t>0</w:t>
+            </w:r>
+          </w:p>
+        </w:tc>
+        <w:tc>
+          <w:tcPr>
+            <w:tcW w:w="1276" w:type="dxa"/>
+            <w:tcBorders>
+              <w:top w:val="nil"/>
+              <w:left w:val="nil"/>
+              <w:bottom w:val="nil"/>
+              <w:right w:val="nil"/>
+            </w:tcBorders>
+            <w:shd w:val="clear" w:color="auto" w:fill="auto"/>
+            <w:noWrap/>
+            <w:vAlign w:val="center"/>
+            <w:hideMark/>
+          </w:tcPr>
+          <w:p>
+            <w:pPr>
+              <w:spacing w:after="0" w:line="240" w:lineRule="auto"/>
+              <w:jc w:val="left"/>
+              <w:rPr>
+                <w:rFonts w:ascii="Calibri" w:eastAsia="Times New Roman" w:hAnsi="Calibri" w:cs="Calibri"/>
+                <w:color w:val="000000"/>
+                <w:sz w:val="22"/>
+                <w:lang w:eastAsia="pt-BR"/>
+              </w:rPr>
+            </w:pPr>
+            <w:r>
+              <w:rPr>
+                <w:rFonts w:ascii="Calibri" w:hAnsi="Calibri" w:cs="Calibri"/>
+                <w:color w:val="000000"/>
+                <w:sz w:val="22"/>
+              </w:rPr>
+              <w:t>0</w:t>
+            </w:r>
+          </w:p>
+        </w:tc>
+      </w:tr>
+      <w:tr>
+        <w:trPr>
+          <w:trHeight w:val="300"/>
+          <w:jc w:val="center"/>
+        </w:trPr>
+        <w:tc>
+          <w:tcPr>
+            <w:tcW w:w="1960" w:type="dxa"/>
+            <w:tcBorders>
+              <w:top w:val="nil"/>
+              <w:left w:val="nil"/>
+              <w:bottom w:val="nil"/>
+              <w:right w:val="nil"/>
+            </w:tcBorders>
+            <w:shd w:val="clear" w:color="auto" w:fill="auto"/>
+            <w:noWrap/>
+            <w:vAlign w:val="center"/>
+            <w:hideMark/>
+          </w:tcPr>
+          <w:p>
+            <w:pPr>
+              <w:spacing w:after="0" w:line="240" w:lineRule="auto"/>
+              <w:jc w:val="left"/>
+              <w:rPr>
+                <w:rFonts w:ascii="Calibri" w:eastAsia="Times New Roman" w:hAnsi="Calibri" w:cs="Calibri"/>
+                <w:color w:val="000000"/>
+                <w:sz w:val="22"/>
+                <w:lang w:eastAsia="pt-BR"/>
+              </w:rPr>
+            </w:pPr>
+            <w:r>
+              <w:rPr>
+                <w:rFonts w:ascii="Calibri" w:eastAsia="Times New Roman" w:hAnsi="Calibri" w:cs="Calibri"/>
+                <w:color w:val="000000"/>
+                <w:sz w:val="22"/>
+                <w:lang w:eastAsia="pt-BR"/>
+              </w:rPr>
+              <w:t>...</w:t>
+            </w:r>
+          </w:p>
+        </w:tc>
+        <w:tc>
+          <w:tcPr>
+            <w:tcW w:w="1800" w:type="dxa"/>
+            <w:tcBorders>
+              <w:top w:val="nil"/>
+              <w:left w:val="nil"/>
+              <w:bottom w:val="nil"/>
+              <w:right w:val="nil"/>
+            </w:tcBorders>
+            <w:shd w:val="clear" w:color="auto" w:fill="auto"/>
+            <w:noWrap/>
+            <w:vAlign w:val="center"/>
+            <w:hideMark/>
+          </w:tcPr>
+          <w:p>
+            <w:pPr>
+              <w:spacing w:after="0" w:line="240" w:lineRule="auto"/>
+              <w:jc w:val="left"/>
+              <w:rPr>
+                <w:rFonts w:ascii="Calibri" w:eastAsia="Times New Roman" w:hAnsi="Calibri" w:cs="Calibri"/>
+                <w:color w:val="000000"/>
+                <w:sz w:val="22"/>
+                <w:lang w:eastAsia="pt-BR"/>
+              </w:rPr>
+            </w:pPr>
+            <w:r>
+              <w:rPr>
+                <w:rFonts w:ascii="Calibri" w:eastAsia="Times New Roman" w:hAnsi="Calibri" w:cs="Calibri"/>
+                <w:color w:val="000000"/>
+                <w:sz w:val="22"/>
+                <w:lang w:eastAsia="pt-BR"/>
+              </w:rPr>
+              <w:t>...</w:t>
+            </w:r>
+          </w:p>
+        </w:tc>
+        <w:tc>
+          <w:tcPr>
+            <w:tcW w:w="1905" w:type="dxa"/>
+            <w:tcBorders>
+              <w:top w:val="nil"/>
+              <w:left w:val="nil"/>
+              <w:bottom w:val="nil"/>
+              <w:right w:val="nil"/>
+            </w:tcBorders>
+            <w:shd w:val="clear" w:color="auto" w:fill="auto"/>
+            <w:noWrap/>
+            <w:vAlign w:val="center"/>
+            <w:hideMark/>
+          </w:tcPr>
+          <w:p>
+            <w:pPr>
+              <w:spacing w:after="0" w:line="240" w:lineRule="auto"/>
+              <w:jc w:val="left"/>
+              <w:rPr>
+                <w:rFonts w:ascii="Calibri" w:eastAsia="Times New Roman" w:hAnsi="Calibri" w:cs="Calibri"/>
+                <w:color w:val="000000"/>
+                <w:sz w:val="22"/>
+                <w:lang w:eastAsia="pt-BR"/>
+              </w:rPr>
+            </w:pPr>
+            <w:r>
+              <w:rPr>
+                <w:rFonts w:ascii="Calibri" w:eastAsia="Times New Roman" w:hAnsi="Calibri" w:cs="Calibri"/>
+                <w:color w:val="000000"/>
+                <w:sz w:val="22"/>
+                <w:lang w:eastAsia="pt-BR"/>
+              </w:rPr>
+              <w:t>...</w:t>
+            </w:r>
+          </w:p>
+        </w:tc>
+        <w:tc>
+          <w:tcPr>
+            <w:tcW w:w="1276" w:type="dxa"/>
+            <w:tcBorders>
+              <w:top w:val="nil"/>
+              <w:left w:val="nil"/>
+              <w:bottom w:val="nil"/>
+              <w:right w:val="nil"/>
+            </w:tcBorders>
+            <w:shd w:val="clear" w:color="auto" w:fill="auto"/>
+            <w:noWrap/>
+            <w:vAlign w:val="center"/>
+            <w:hideMark/>
+          </w:tcPr>
+          <w:p>
+            <w:pPr>
+              <w:spacing w:after="0" w:line="240" w:lineRule="auto"/>
+              <w:jc w:val="left"/>
+              <w:rPr>
+                <w:rFonts w:ascii="Calibri" w:eastAsia="Times New Roman" w:hAnsi="Calibri" w:cs="Calibri"/>
+                <w:color w:val="000000"/>
+                <w:sz w:val="22"/>
+                <w:lang w:eastAsia="pt-BR"/>
+              </w:rPr>
+            </w:pPr>
+            <w:r>
+              <w:rPr>
+                <w:rFonts w:ascii="Calibri" w:eastAsia="Times New Roman" w:hAnsi="Calibri" w:cs="Calibri"/>
+                <w:color w:val="000000"/>
+                <w:sz w:val="22"/>
+                <w:lang w:eastAsia="pt-BR"/>
+              </w:rPr>
+              <w:t>...</w:t>
+            </w:r>
+          </w:p>
+        </w:tc>
+      </w:tr>
+      <w:tr>
+        <w:trPr>
+          <w:trHeight w:val="300"/>
+          <w:jc w:val="center"/>
+        </w:trPr>
+        <w:tc>
+          <w:tcPr>
+            <w:tcW w:w="1960" w:type="dxa"/>
+            <w:tcBorders>
+              <w:top w:val="nil"/>
+              <w:left w:val="nil"/>
+              <w:bottom w:val="nil"/>
+              <w:right w:val="nil"/>
+            </w:tcBorders>
+            <w:shd w:val="clear" w:color="auto" w:fill="auto"/>
+            <w:noWrap/>
+            <w:vAlign w:val="center"/>
+            <w:hideMark/>
+          </w:tcPr>
+          <w:p>
+            <w:pPr>
+              <w:spacing w:after="0" w:line="240" w:lineRule="auto"/>
+              <w:jc w:val="left"/>
+              <w:rPr>
+                <w:rFonts w:ascii="Calibri" w:eastAsia="Times New Roman" w:hAnsi="Calibri" w:cs="Calibri"/>
+                <w:color w:val="000000"/>
+                <w:sz w:val="22"/>
+                <w:lang w:eastAsia="pt-BR"/>
+              </w:rPr>
+            </w:pPr>
+            <w:r>
+              <w:rPr>
+                <w:rFonts w:ascii="Calibri" w:eastAsia="Times New Roman" w:hAnsi="Calibri" w:cs="Calibri"/>
+                <w:color w:val="000000"/>
+                <w:sz w:val="22"/>
+                <w:lang w:eastAsia="pt-BR"/>
+              </w:rPr>
+              <w:t>3373</w:t>
+            </w:r>
+          </w:p>
+        </w:tc>
+        <w:tc>
+          <w:tcPr>
+            <w:tcW w:w="1800" w:type="dxa"/>
+            <w:tcBorders>
+              <w:top w:val="nil"/>
+              <w:left w:val="nil"/>
+              <w:bottom w:val="nil"/>
+              <w:right w:val="nil"/>
+            </w:tcBorders>
+            <w:shd w:val="clear" w:color="auto" w:fill="auto"/>
+            <w:noWrap/>
+            <w:vAlign w:val="center"/>
+            <w:hideMark/>
+          </w:tcPr>
+          <w:p>
+            <w:pPr>
+              <w:spacing w:after="0" w:line="240" w:lineRule="auto"/>
+              <w:jc w:val="left"/>
+              <w:rPr>
+                <w:rFonts w:ascii="Calibri" w:eastAsia="Times New Roman" w:hAnsi="Calibri" w:cs="Calibri"/>
+                <w:color w:val="000000"/>
+                <w:sz w:val="22"/>
+                <w:lang w:eastAsia="pt-BR"/>
+              </w:rPr>
+            </w:pPr>
+            <w:r>
+              <w:rPr>
+                <w:rFonts w:ascii="Calibri" w:eastAsia="Times New Roman" w:hAnsi="Calibri" w:cs="Calibri"/>
+                <w:color w:val="000000"/>
+                <w:sz w:val="22"/>
+                <w:lang w:eastAsia="pt-BR"/>
+              </w:rPr>
+              <w:t>1,07E-44</w:t>
+            </w:r>
+          </w:p>
+        </w:tc>
+        <w:tc>
+          <w:tcPr>
+            <w:tcW w:w="1905" w:type="dxa"/>
+            <w:tcBorders>
+              <w:top w:val="nil"/>
+              <w:left w:val="nil"/>
+              <w:bottom w:val="nil"/>
+              <w:right w:val="nil"/>
+            </w:tcBorders>
+            <w:shd w:val="clear" w:color="auto" w:fill="auto"/>
+            <w:noWrap/>
+            <w:vAlign w:val="center"/>
+            <w:hideMark/>
+          </w:tcPr>
+          <w:p>
+            <w:pPr>
+              <w:spacing w:after="0" w:line="240" w:lineRule="auto"/>
+              <w:jc w:val="left"/>
+              <w:rPr>
+                <w:rFonts w:ascii="Calibri" w:eastAsia="Times New Roman" w:hAnsi="Calibri" w:cs="Calibri"/>
+                <w:color w:val="000000"/>
+                <w:sz w:val="22"/>
+                <w:lang w:eastAsia="pt-BR"/>
+              </w:rPr>
+            </w:pPr>
+            <w:r>
+              <w:rPr>
+                <w:rFonts w:ascii="Calibri" w:eastAsia="Times New Roman" w:hAnsi="Calibri" w:cs="Calibri"/>
+                <w:color w:val="000000"/>
+                <w:sz w:val="22"/>
+                <w:lang w:eastAsia="pt-BR"/>
+              </w:rPr>
+              <w:t>2818</w:t>
+            </w:r>
+          </w:p>
+        </w:tc>
+        <w:tc>
+          <w:tcPr>
+            <w:tcW w:w="1276" w:type="dxa"/>
+            <w:tcBorders>
+              <w:top w:val="nil"/>
+              <w:left w:val="nil"/>
+              <w:bottom w:val="nil"/>
+              <w:right w:val="nil"/>
+            </w:tcBorders>
+            <w:shd w:val="clear" w:color="auto" w:fill="auto"/>
+            <w:noWrap/>
+            <w:vAlign w:val="center"/>
+            <w:hideMark/>
+          </w:tcPr>
+          <w:p>
+            <w:pPr>
+              <w:spacing w:after="0" w:line="240" w:lineRule="auto"/>
+              <w:jc w:val="left"/>
+              <w:rPr>
+                <w:rFonts w:ascii="Calibri" w:eastAsia="Times New Roman" w:hAnsi="Calibri" w:cs="Calibri"/>
+                <w:color w:val="000000"/>
+                <w:sz w:val="22"/>
+                <w:lang w:eastAsia="pt-BR"/>
+              </w:rPr>
+            </w:pPr>
+            <w:r>
+              <w:rPr>
+                <w:rFonts w:ascii="Calibri" w:eastAsia="Times New Roman" w:hAnsi="Calibri" w:cs="Calibri"/>
+                <w:color w:val="000000"/>
+                <w:sz w:val="22"/>
+                <w:lang w:eastAsia="pt-BR"/>
+              </w:rPr>
+              <w:t>3,00E-41</w:t>
+            </w:r>
+          </w:p>
+        </w:tc>
+      </w:tr>
+      <w:tr>
+        <w:trPr>
+          <w:trHeight w:val="300"/>
+          <w:jc w:val="center"/>
+        </w:trPr>
+        <w:tc>
+          <w:tcPr>
+            <w:tcW w:w="1960" w:type="dxa"/>
+            <w:tcBorders>
+              <w:top w:val="nil"/>
+              <w:left w:val="nil"/>
+              <w:bottom w:val="nil"/>
+              <w:right w:val="nil"/>
+            </w:tcBorders>
+            <w:shd w:val="clear" w:color="auto" w:fill="auto"/>
+            <w:noWrap/>
+            <w:vAlign w:val="center"/>
+            <w:hideMark/>
+          </w:tcPr>
+          <w:p>
+            <w:pPr>
+              <w:spacing w:after="0" w:line="240" w:lineRule="auto"/>
+              <w:jc w:val="left"/>
+              <w:rPr>
+                <w:rFonts w:ascii="Calibri" w:eastAsia="Times New Roman" w:hAnsi="Calibri" w:cs="Calibri"/>
+                <w:color w:val="000000"/>
+                <w:sz w:val="22"/>
+                <w:lang w:eastAsia="pt-BR"/>
+              </w:rPr>
+            </w:pPr>
+            <w:r>
+              <w:rPr>
+                <w:rFonts w:ascii="Calibri" w:eastAsia="Times New Roman" w:hAnsi="Calibri" w:cs="Calibri"/>
+                <w:color w:val="000000"/>
+                <w:sz w:val="22"/>
+                <w:lang w:eastAsia="pt-BR"/>
+              </w:rPr>
+              <w:t>3381</w:t>
+            </w:r>
+          </w:p>
+        </w:tc>
+        <w:tc>
+          <w:tcPr>
+            <w:tcW w:w="1800" w:type="dxa"/>
+            <w:tcBorders>
+              <w:top w:val="nil"/>
+              <w:left w:val="nil"/>
+              <w:bottom w:val="nil"/>
+              <w:right w:val="nil"/>
+            </w:tcBorders>
+            <w:shd w:val="clear" w:color="auto" w:fill="auto"/>
+            <w:noWrap/>
+            <w:vAlign w:val="center"/>
+            <w:hideMark/>
+          </w:tcPr>
+          <w:p>
+            <w:pPr>
+              <w:spacing w:after="0" w:line="240" w:lineRule="auto"/>
+              <w:jc w:val="left"/>
+              <w:rPr>
+                <w:rFonts w:ascii="Calibri" w:eastAsia="Times New Roman" w:hAnsi="Calibri" w:cs="Calibri"/>
+                <w:color w:val="000000"/>
+                <w:sz w:val="22"/>
+                <w:lang w:eastAsia="pt-BR"/>
+              </w:rPr>
+            </w:pPr>
+            <w:r>
+              <w:rPr>
+                <w:rFonts w:ascii="Calibri" w:eastAsia="Times New Roman" w:hAnsi="Calibri" w:cs="Calibri"/>
+                <w:color w:val="000000"/>
+                <w:sz w:val="22"/>
+                <w:lang w:eastAsia="pt-BR"/>
+              </w:rPr>
+              <w:t>2,90E-44</w:t>
+            </w:r>
+          </w:p>
+        </w:tc>
+        <w:tc>
+          <w:tcPr>
+            <w:tcW w:w="1905" w:type="dxa"/>
+            <w:tcBorders>
+              <w:top w:val="nil"/>
+              <w:left w:val="nil"/>
+              <w:bottom w:val="nil"/>
+              <w:right w:val="nil"/>
+            </w:tcBorders>
+            <w:shd w:val="clear" w:color="auto" w:fill="auto"/>
+            <w:noWrap/>
+            <w:vAlign w:val="center"/>
+            <w:hideMark/>
+          </w:tcPr>
+          <w:p>
+            <w:pPr>
+              <w:spacing w:after="0" w:line="240" w:lineRule="auto"/>
+              <w:jc w:val="left"/>
+              <w:rPr>
+                <w:rFonts w:ascii="Calibri" w:eastAsia="Times New Roman" w:hAnsi="Calibri" w:cs="Calibri"/>
+                <w:color w:val="000000"/>
+                <w:sz w:val="22"/>
+                <w:lang w:eastAsia="pt-BR"/>
+              </w:rPr>
+            </w:pPr>
+            <w:r>
+              <w:rPr>
+                <w:rFonts w:ascii="Calibri" w:eastAsia="Times New Roman" w:hAnsi="Calibri" w:cs="Calibri"/>
+                <w:color w:val="000000"/>
+                <w:sz w:val="22"/>
+                <w:lang w:eastAsia="pt-BR"/>
+              </w:rPr>
+              <w:t>2826</w:t>
+            </w:r>
+          </w:p>
+        </w:tc>
+        <w:tc>
+          <w:tcPr>
+            <w:tcW w:w="1276" w:type="dxa"/>
+            <w:tcBorders>
+              <w:top w:val="nil"/>
+              <w:left w:val="nil"/>
+              <w:bottom w:val="nil"/>
+              <w:right w:val="nil"/>
+            </w:tcBorders>
+            <w:shd w:val="clear" w:color="auto" w:fill="auto"/>
+            <w:noWrap/>
+            <w:vAlign w:val="center"/>
+            <w:hideMark/>
+          </w:tcPr>
+          <w:p>
+            <w:pPr>
+              <w:spacing w:after="0" w:line="240" w:lineRule="auto"/>
+              <w:jc w:val="left"/>
+              <w:rPr>
+                <w:rFonts w:ascii="Calibri" w:eastAsia="Times New Roman" w:hAnsi="Calibri" w:cs="Calibri"/>
+                <w:color w:val="000000"/>
+                <w:sz w:val="22"/>
+                <w:lang w:eastAsia="pt-BR"/>
+              </w:rPr>
+            </w:pPr>
+            <w:r>
+              <w:rPr>
+                <w:rFonts w:ascii="Calibri" w:eastAsia="Times New Roman" w:hAnsi="Calibri" w:cs="Calibri"/>
+                <w:color w:val="000000"/>
+                <w:sz w:val="22"/>
+                <w:lang w:eastAsia="pt-BR"/>
+              </w:rPr>
+              <w:t>8,20E-41</w:t>
+            </w:r>
+          </w:p>
+        </w:tc>
+      </w:tr>
+      <w:tr>
+        <w:trPr>
+          <w:trHeight w:val="300"/>
+          <w:jc w:val="center"/>
+        </w:trPr>
+        <w:tc>
+          <w:tcPr>
+            <w:tcW w:w="1960" w:type="dxa"/>
+            <w:tcBorders>
+              <w:top w:val="nil"/>
+              <w:left w:val="nil"/>
+              <w:bottom w:val="nil"/>
+              <w:right w:val="nil"/>
+            </w:tcBorders>
+            <w:shd w:val="clear" w:color="auto" w:fill="auto"/>
+            <w:noWrap/>
+            <w:vAlign w:val="center"/>
+            <w:hideMark/>
+          </w:tcPr>
+          <w:p>
+            <w:pPr>
+              <w:spacing w:after="0" w:line="240" w:lineRule="auto"/>
+              <w:jc w:val="left"/>
+              <w:rPr>
+                <w:rFonts w:ascii="Calibri" w:eastAsia="Times New Roman" w:hAnsi="Calibri" w:cs="Calibri"/>
+                <w:color w:val="000000"/>
+                <w:sz w:val="22"/>
+                <w:lang w:eastAsia="pt-BR"/>
+              </w:rPr>
+            </w:pPr>
+            <w:r>
+              <w:rPr>
+                <w:rFonts w:ascii="Calibri" w:eastAsia="Times New Roman" w:hAnsi="Calibri" w:cs="Calibri"/>
+                <w:color w:val="000000"/>
+                <w:sz w:val="22"/>
+                <w:lang w:eastAsia="pt-BR"/>
+              </w:rPr>
+              <w:t>3385</w:t>
+            </w:r>
+          </w:p>
+        </w:tc>
+        <w:tc>
+          <w:tcPr>
+            <w:tcW w:w="1800" w:type="dxa"/>
+            <w:tcBorders>
+              <w:top w:val="nil"/>
+              <w:left w:val="nil"/>
+              <w:bottom w:val="nil"/>
+              <w:right w:val="nil"/>
+            </w:tcBorders>
+            <w:shd w:val="clear" w:color="auto" w:fill="auto"/>
+            <w:noWrap/>
+            <w:vAlign w:val="center"/>
+            <w:hideMark/>
+          </w:tcPr>
+          <w:p>
+            <w:pPr>
+              <w:spacing w:after="0" w:line="240" w:lineRule="auto"/>
+              <w:jc w:val="left"/>
+              <w:rPr>
+                <w:rFonts w:ascii="Calibri" w:eastAsia="Times New Roman" w:hAnsi="Calibri" w:cs="Calibri"/>
+                <w:color w:val="000000"/>
+                <w:sz w:val="22"/>
+                <w:lang w:eastAsia="pt-BR"/>
+              </w:rPr>
+            </w:pPr>
+            <w:r>
+              <w:rPr>
+                <w:rFonts w:ascii="Calibri" w:eastAsia="Times New Roman" w:hAnsi="Calibri" w:cs="Calibri"/>
+                <w:color w:val="000000"/>
+                <w:sz w:val="22"/>
+                <w:lang w:eastAsia="pt-BR"/>
+              </w:rPr>
+              <w:t>4,35E-47</w:t>
+            </w:r>
+          </w:p>
+        </w:tc>
+        <w:tc>
+          <w:tcPr>
+            <w:tcW w:w="1905" w:type="dxa"/>
+            <w:tcBorders>
+              <w:top w:val="nil"/>
+              <w:left w:val="nil"/>
+              <w:bottom w:val="nil"/>
+              <w:right w:val="nil"/>
+            </w:tcBorders>
+            <w:shd w:val="clear" w:color="auto" w:fill="auto"/>
+            <w:noWrap/>
+            <w:vAlign w:val="center"/>
+            <w:hideMark/>
+          </w:tcPr>
+          <w:p>
+            <w:pPr>
+              <w:spacing w:after="0" w:line="240" w:lineRule="auto"/>
+              <w:jc w:val="left"/>
+              <w:rPr>
+                <w:rFonts w:ascii="Calibri" w:eastAsia="Times New Roman" w:hAnsi="Calibri" w:cs="Calibri"/>
+                <w:color w:val="000000"/>
+                <w:sz w:val="22"/>
+                <w:lang w:eastAsia="pt-BR"/>
+              </w:rPr>
+            </w:pPr>
+            <w:r>
+              <w:rPr>
+                <w:rFonts w:ascii="Calibri" w:eastAsia="Times New Roman" w:hAnsi="Calibri" w:cs="Calibri"/>
+                <w:color w:val="000000"/>
+                <w:sz w:val="22"/>
+                <w:lang w:eastAsia="pt-BR"/>
+              </w:rPr>
+              <w:t>2830</w:t>
+            </w:r>
+          </w:p>
+        </w:tc>
+        <w:tc>
+          <w:tcPr>
+            <w:tcW w:w="1276" w:type="dxa"/>
+            <w:tcBorders>
+              <w:top w:val="nil"/>
+              <w:left w:val="nil"/>
+              <w:bottom w:val="nil"/>
+              <w:right w:val="nil"/>
+            </w:tcBorders>
+            <w:shd w:val="clear" w:color="auto" w:fill="auto"/>
+            <w:noWrap/>
+            <w:vAlign w:val="center"/>
+            <w:hideMark/>
+          </w:tcPr>
+          <w:p>
+            <w:pPr>
+              <w:spacing w:after="0" w:line="240" w:lineRule="auto"/>
+              <w:jc w:val="left"/>
+              <w:rPr>
+                <w:rFonts w:ascii="Calibri" w:eastAsia="Times New Roman" w:hAnsi="Calibri" w:cs="Calibri"/>
+                <w:color w:val="000000"/>
+                <w:sz w:val="22"/>
+                <w:lang w:eastAsia="pt-BR"/>
+              </w:rPr>
+            </w:pPr>
+            <w:r>
+              <w:rPr>
+                <w:rFonts w:ascii="Calibri" w:eastAsia="Times New Roman" w:hAnsi="Calibri" w:cs="Calibri"/>
+                <w:color w:val="000000"/>
+                <w:sz w:val="22"/>
+                <w:lang w:eastAsia="pt-BR"/>
+              </w:rPr>
+              <w:t>1,23E-43</w:t>
+            </w:r>
+          </w:p>
+        </w:tc>
+      </w:tr>
+      <w:tr>
+        <w:trPr>
+          <w:trHeight w:val="300"/>
+          <w:jc w:val="center"/>
+        </w:trPr>
+        <w:tc>
+          <w:tcPr>
+            <w:tcW w:w="1960" w:type="dxa"/>
+            <w:tcBorders>
+              <w:top w:val="nil"/>
+              <w:left w:val="nil"/>
+              <w:bottom w:val="nil"/>
+              <w:right w:val="nil"/>
+            </w:tcBorders>
+            <w:shd w:val="clear" w:color="auto" w:fill="auto"/>
+            <w:noWrap/>
+            <w:vAlign w:val="center"/>
+            <w:hideMark/>
+          </w:tcPr>
+          <w:p>
+            <w:pPr>
+              <w:spacing w:after="0" w:line="240" w:lineRule="auto"/>
+              <w:jc w:val="left"/>
+              <w:rPr>
+                <w:rFonts w:ascii="Calibri" w:eastAsia="Times New Roman" w:hAnsi="Calibri" w:cs="Calibri"/>
+                <w:color w:val="000000"/>
+                <w:sz w:val="22"/>
+                <w:lang w:eastAsia="pt-BR"/>
+              </w:rPr>
+            </w:pPr>
+            <w:r>
+              <w:rPr>
+                <w:rFonts w:ascii="Calibri" w:eastAsia="Times New Roman" w:hAnsi="Calibri" w:cs="Calibri"/>
+                <w:color w:val="000000"/>
+                <w:sz w:val="22"/>
+                <w:lang w:eastAsia="pt-BR"/>
+              </w:rPr>
+              <w:t>3393</w:t>
+            </w:r>
+          </w:p>
+        </w:tc>
+        <w:tc>
+          <w:tcPr>
+            <w:tcW w:w="1800" w:type="dxa"/>
+            <w:tcBorders>
+              <w:top w:val="nil"/>
+              <w:left w:val="nil"/>
+              <w:bottom w:val="nil"/>
+              <w:right w:val="nil"/>
+            </w:tcBorders>
+            <w:shd w:val="clear" w:color="auto" w:fill="auto"/>
+            <w:noWrap/>
+            <w:vAlign w:val="center"/>
+            <w:hideMark/>
+          </w:tcPr>
+          <w:p>
+            <w:pPr>
+              <w:spacing w:after="0" w:line="240" w:lineRule="auto"/>
+              <w:jc w:val="left"/>
+              <w:rPr>
+                <w:rFonts w:ascii="Calibri" w:eastAsia="Times New Roman" w:hAnsi="Calibri" w:cs="Calibri"/>
+                <w:color w:val="000000"/>
+                <w:sz w:val="22"/>
+                <w:lang w:eastAsia="pt-BR"/>
+              </w:rPr>
+            </w:pPr>
+            <w:r>
+              <w:rPr>
+                <w:rFonts w:ascii="Calibri" w:eastAsia="Times New Roman" w:hAnsi="Calibri" w:cs="Calibri"/>
+                <w:color w:val="000000"/>
+                <w:sz w:val="22"/>
+                <w:lang w:eastAsia="pt-BR"/>
+              </w:rPr>
+              <w:t>2,96E-46</w:t>
+            </w:r>
+          </w:p>
+        </w:tc>
+        <w:tc>
+          <w:tcPr>
+            <w:tcW w:w="1905" w:type="dxa"/>
+            <w:tcBorders>
+              <w:top w:val="nil"/>
+              <w:left w:val="nil"/>
+              <w:bottom w:val="nil"/>
+              <w:right w:val="nil"/>
+            </w:tcBorders>
+            <w:shd w:val="clear" w:color="auto" w:fill="auto"/>
+            <w:noWrap/>
+            <w:vAlign w:val="center"/>
+            <w:hideMark/>
+          </w:tcPr>
+          <w:p>
+            <w:pPr>
+              <w:spacing w:after="0" w:line="240" w:lineRule="auto"/>
+              <w:jc w:val="left"/>
+              <w:rPr>
+                <w:rFonts w:ascii="Calibri" w:eastAsia="Times New Roman" w:hAnsi="Calibri" w:cs="Calibri"/>
+                <w:color w:val="000000"/>
+                <w:sz w:val="22"/>
+                <w:lang w:eastAsia="pt-BR"/>
+              </w:rPr>
+            </w:pPr>
+            <w:r>
+              <w:rPr>
+                <w:rFonts w:ascii="Calibri" w:eastAsia="Times New Roman" w:hAnsi="Calibri" w:cs="Calibri"/>
+                <w:color w:val="000000"/>
+                <w:sz w:val="22"/>
+                <w:lang w:eastAsia="pt-BR"/>
+              </w:rPr>
+              <w:t>2838</w:t>
+            </w:r>
+          </w:p>
+        </w:tc>
+        <w:tc>
+          <w:tcPr>
+            <w:tcW w:w="1276" w:type="dxa"/>
+            <w:tcBorders>
+              <w:top w:val="nil"/>
+              <w:left w:val="nil"/>
+              <w:bottom w:val="nil"/>
+              <w:right w:val="nil"/>
+            </w:tcBorders>
+            <w:shd w:val="clear" w:color="auto" w:fill="auto"/>
+            <w:noWrap/>
+            <w:vAlign w:val="center"/>
+            <w:hideMark/>
+          </w:tcPr>
+          <w:p>
+            <w:pPr>
+              <w:spacing w:after="0" w:line="240" w:lineRule="auto"/>
+              <w:jc w:val="left"/>
+              <w:rPr>
+                <w:rFonts w:ascii="Calibri" w:eastAsia="Times New Roman" w:hAnsi="Calibri" w:cs="Calibri"/>
+                <w:color w:val="000000"/>
+                <w:sz w:val="22"/>
+                <w:lang w:eastAsia="pt-BR"/>
+              </w:rPr>
+            </w:pPr>
+            <w:r>
+              <w:rPr>
+                <w:rFonts w:ascii="Calibri" w:eastAsia="Times New Roman" w:hAnsi="Calibri" w:cs="Calibri"/>
+                <w:color w:val="000000"/>
+                <w:sz w:val="22"/>
+                <w:lang w:eastAsia="pt-BR"/>
+              </w:rPr>
+              <w:t>8,40E-43</w:t>
+            </w:r>
+          </w:p>
+        </w:tc>
+      </w:tr>
+      <w:tr>
+        <w:trPr>
+          <w:trHeight w:val="300"/>
+          <w:jc w:val="center"/>
+        </w:trPr>
+        <w:tc>
+          <w:tcPr>
+            <w:tcW w:w="1960" w:type="dxa"/>
+            <w:tcBorders>
+              <w:top w:val="nil"/>
+              <w:left w:val="nil"/>
+              <w:bottom w:val="nil"/>
+              <w:right w:val="nil"/>
+            </w:tcBorders>
+            <w:shd w:val="clear" w:color="auto" w:fill="auto"/>
+            <w:noWrap/>
+            <w:vAlign w:val="center"/>
+            <w:hideMark/>
+          </w:tcPr>
+          <w:p>
+            <w:pPr>
+              <w:spacing w:after="0" w:line="240" w:lineRule="auto"/>
+              <w:jc w:val="left"/>
+              <w:rPr>
+                <w:rFonts w:ascii="Calibri" w:eastAsia="Times New Roman" w:hAnsi="Calibri" w:cs="Calibri"/>
+                <w:color w:val="000000"/>
+                <w:sz w:val="22"/>
+                <w:lang w:eastAsia="pt-BR"/>
+              </w:rPr>
+            </w:pPr>
+            <w:r>
+              <w:rPr>
+                <w:rFonts w:ascii="Calibri" w:eastAsia="Times New Roman" w:hAnsi="Calibri" w:cs="Calibri"/>
+                <w:color w:val="000000"/>
+                <w:sz w:val="22"/>
+                <w:lang w:eastAsia="pt-BR"/>
+              </w:rPr>
+              <w:t>3405</w:t>
+            </w:r>
+          </w:p>
+        </w:tc>
+        <w:tc>
+          <w:tcPr>
+            <w:tcW w:w="1800" w:type="dxa"/>
+            <w:tcBorders>
+              <w:top w:val="nil"/>
+              <w:left w:val="nil"/>
+              <w:bottom w:val="nil"/>
+              <w:right w:val="nil"/>
+            </w:tcBorders>
+            <w:shd w:val="clear" w:color="auto" w:fill="auto"/>
+            <w:noWrap/>
+            <w:vAlign w:val="center"/>
+            <w:hideMark/>
+          </w:tcPr>
+          <w:p>
+            <w:pPr>
+              <w:spacing w:after="0" w:line="240" w:lineRule="auto"/>
+              <w:jc w:val="left"/>
+              <w:rPr>
+                <w:rFonts w:ascii="Calibri" w:eastAsia="Times New Roman" w:hAnsi="Calibri" w:cs="Calibri"/>
+                <w:color w:val="000000"/>
+                <w:sz w:val="22"/>
+                <w:lang w:eastAsia="pt-BR"/>
+              </w:rPr>
+            </w:pPr>
+            <w:r>
+              <w:rPr>
+                <w:rFonts w:ascii="Calibri" w:eastAsia="Times New Roman" w:hAnsi="Calibri" w:cs="Calibri"/>
+                <w:color w:val="000000"/>
+                <w:sz w:val="22"/>
+                <w:lang w:eastAsia="pt-BR"/>
+              </w:rPr>
+              <w:t>1,21E-48</w:t>
+            </w:r>
+          </w:p>
+        </w:tc>
+        <w:tc>
+          <w:tcPr>
+            <w:tcW w:w="1905" w:type="dxa"/>
+            <w:tcBorders>
+              <w:top w:val="nil"/>
+              <w:left w:val="nil"/>
+              <w:bottom w:val="nil"/>
+              <w:right w:val="nil"/>
+            </w:tcBorders>
+            <w:shd w:val="clear" w:color="auto" w:fill="auto"/>
+            <w:noWrap/>
+            <w:vAlign w:val="center"/>
+            <w:hideMark/>
+          </w:tcPr>
+          <w:p>
+            <w:pPr>
+              <w:spacing w:after="0" w:line="240" w:lineRule="auto"/>
+              <w:jc w:val="left"/>
+              <w:rPr>
+                <w:rFonts w:ascii="Calibri" w:eastAsia="Times New Roman" w:hAnsi="Calibri" w:cs="Calibri"/>
+                <w:color w:val="000000"/>
+                <w:sz w:val="22"/>
+                <w:lang w:eastAsia="pt-BR"/>
+              </w:rPr>
+            </w:pPr>
+            <w:r>
+              <w:rPr>
+                <w:rFonts w:ascii="Calibri" w:eastAsia="Times New Roman" w:hAnsi="Calibri" w:cs="Calibri"/>
+                <w:color w:val="000000"/>
+                <w:sz w:val="22"/>
+                <w:lang w:eastAsia="pt-BR"/>
+              </w:rPr>
+              <w:t>2850</w:t>
+            </w:r>
+          </w:p>
+        </w:tc>
+        <w:tc>
+          <w:tcPr>
+            <w:tcW w:w="1276" w:type="dxa"/>
+            <w:tcBorders>
+              <w:top w:val="nil"/>
+              <w:left w:val="nil"/>
+              <w:bottom w:val="nil"/>
+              <w:right w:val="nil"/>
+            </w:tcBorders>
+            <w:shd w:val="clear" w:color="auto" w:fill="auto"/>
+            <w:noWrap/>
+            <w:vAlign w:val="center"/>
+            <w:hideMark/>
+          </w:tcPr>
+          <w:p>
+            <w:pPr>
+              <w:spacing w:after="0" w:line="240" w:lineRule="auto"/>
+              <w:jc w:val="left"/>
+              <w:rPr>
+                <w:rFonts w:ascii="Calibri" w:eastAsia="Times New Roman" w:hAnsi="Calibri" w:cs="Calibri"/>
+                <w:color w:val="000000"/>
+                <w:sz w:val="22"/>
+                <w:lang w:eastAsia="pt-BR"/>
+              </w:rPr>
+            </w:pPr>
+            <w:r>
+              <w:rPr>
+                <w:rFonts w:ascii="Calibri" w:eastAsia="Times New Roman" w:hAnsi="Calibri" w:cs="Calibri"/>
+                <w:color w:val="000000"/>
+                <w:sz w:val="22"/>
+                <w:lang w:eastAsia="pt-BR"/>
+              </w:rPr>
+              <w:t>3,44E-45</w:t>
+            </w:r>
+          </w:p>
+        </w:tc>
+      </w:tr>
+    </w:tbl>
+    <w:p>
+      <w:pPr>
+        <w:ind w:firstLine="708"/>
+      </w:pPr>
+    </w:p>
+    <w:p>
+      <w:pPr>
+        <w:jc w:val="center"/>
+      </w:pPr>
+      <w:r>
+        <w:t xml:space="preserve">Tabela </w:t>
+      </w:r>
+      <w:r>
+        <w:t>2</w:t>
+      </w:r>
+      <w:r>
+        <w:t xml:space="preserve"> – </w:t>
+      </w:r>
+      <w:r>
+        <w:t>Tabela COPT para o caso de 100% de carga</w:t>
+      </w:r>
+    </w:p>
+    <w:p>
+      <w:pPr>
+        <w:ind w:firstLine="708"/>
+      </w:pPr>
+    </w:p>
+    <w:p>
+      <w:pPr>
         <w:ind w:firstLine="708"/>
         <w:rPr>
           <w:szCs w:val="24"/>
         </w:rPr>
       </w:pPr>
       <w:r>
-        <w:t xml:space="preserve">A </w:t>
-      </w:r>
-      <w:r>
-        <w:t xml:space="preserve">seguir, foram realizadas as simulações pelo método de Monte Carlo. Foram utilizados como parâmetros: tolerância e </w:t>
+        <w:t xml:space="preserve">A seguir, foram realizadas as simulações pelo método de Monte Carlo. Foram utilizados como parâmetros: tolerância e </w:t>
       </w:r>
       <w:r>
         <w:t>0.005</w:t>
       </w:r>
       <w:r>
-        <w:t xml:space="preserve"> e número mínimo e máximo de simulações de 100 e 1.10</w:t>
+        <w:t xml:space="preserve"> e números mínimo e máximo de simulações de 100 e 1.10</w:t>
       </w:r>
       <w:r>
         <w:rPr>
@@ -1274,26 +3376,28 @@
         <w:rPr>
           <w:szCs w:val="24"/>
         </w:rPr>
-        <w:t>Os resultados obtidos são vistos na Tabela 2.</w:t>
+        <w:t xml:space="preserve">Os resultados obtidos são vistos na Tabela </w:t>
       </w:r>
       <w:r>
         <w:rPr>
           <w:szCs w:val="24"/>
         </w:rPr>
-        <w:t xml:space="preserve"> O tempo de simulação neste caso foi de aproximadamente 42</w:t>
+        <w:t>3</w:t>
       </w:r>
       <w:r>
         <w:rPr>
           <w:szCs w:val="24"/>
         </w:rPr>
-        <w:t>,4</w:t>
-      </w:r>
-      <w:r>
+        <w:t>. O tempo de simulação neste caso foi de aproximadamente 42,4 segundos.</w:t>
+      </w:r>
+    </w:p>
+    <w:p>
+      <w:pPr>
+        <w:ind w:firstLine="708"/>
         <w:rPr>
           <w:szCs w:val="24"/>
         </w:rPr>
-        <w:t xml:space="preserve"> segundos.</w:t>
-      </w:r>
+      </w:pPr>
     </w:p>
     <w:tbl>
       <w:tblPr>
@@ -1786,15 +3890,25 @@
         <w:jc w:val="center"/>
       </w:pPr>
       <w:r>
-        <w:t>Tabela 2 – Índices encontrados pelo método da Simulação de Monte Carlo Não-Sequencial</w:t>
+        <w:t xml:space="preserve">Tabela </w:t>
+      </w:r>
+      <w:r>
+        <w:t>3</w:t>
+      </w:r>
+      <w:r>
+        <w:t xml:space="preserve"> – Índices encontrados pelo método da Simulação de Monte Carlo Não-Sequencial</w:t>
       </w:r>
     </w:p>
     <w:p>
       <w:pPr>
         <w:ind w:firstLine="708"/>
       </w:pPr>
-      <w:r>
-        <w:lastRenderedPageBreak/>
+    </w:p>
+    <w:p>
+      <w:pPr>
+        <w:ind w:firstLine="708"/>
+      </w:pPr>
+      <w:r>
         <w:t xml:space="preserve">Após realizar as simulações por meio dos dois métodos, </w:t>
       </w:r>
       <w:r>
@@ -1804,8 +3918,19 @@
         <w:t>Resultados</w:t>
       </w:r>
       <w:r>
-        <w:t>.xlsx, no qual também foi possível calcular os erros da estimação de cada índice. Esses erros são expressos, em valores percentuais, na Tabela 3.</w:t>
-      </w:r>
+        <w:t xml:space="preserve">.xlsx, no qual também foi possível calcular os erros da estimação de cada índice. Esses erros são expressos, em valores percentuais, na Tabela </w:t>
+      </w:r>
+      <w:r>
+        <w:t>4</w:t>
+      </w:r>
+      <w:r>
+        <w:t>.</w:t>
+      </w:r>
+    </w:p>
+    <w:p>
+      <w:pPr>
+        <w:ind w:firstLine="708"/>
+      </w:pPr>
     </w:p>
     <w:tbl>
       <w:tblPr>
@@ -1860,6 +3985,7 @@
                 <w:sz w:val="22"/>
                 <w:lang w:eastAsia="pt-BR"/>
               </w:rPr>
+              <w:lastRenderedPageBreak/>
               <w:t>Erro por Índice (%)</w:t>
             </w:r>
           </w:p>
@@ -2272,7 +4398,13 @@
         <w:jc w:val="center"/>
       </w:pPr>
       <w:r>
-        <w:t>Tabela 3 – Erros entre os dois métodos</w:t>
+        <w:t xml:space="preserve">Tabela </w:t>
+      </w:r>
+      <w:r>
+        <w:t>4</w:t>
+      </w:r>
+      <w:r>
+        <w:t xml:space="preserve"> – Erros entre os dois métodos</w:t>
       </w:r>
     </w:p>
     <w:p>
@@ -2289,13 +4421,7 @@
         <w:t>dos dois métodos foram bem próximos entre si, sendo todos os erros menores do que 1%</w:t>
       </w:r>
       <w:r>
-        <w:t xml:space="preserve">. Desta forma é possível afirmar que o </w:t>
-      </w:r>
-      <w:r>
-        <w:t>MMCNS</w:t>
-      </w:r>
-      <w:r>
-        <w:t xml:space="preserve"> possui resposta suficientemente próxima à resposta obtida pela enumeração exaustiva.</w:t>
+        <w:t>. Desta forma é possível afirmar que o MMCNS possui resposta suficientemente próxima à resposta obtida pela enumeração exaustiva.</w:t>
       </w:r>
     </w:p>
     <w:p>
@@ -2317,10 +4443,7 @@
         <w:t xml:space="preserve">nota-se que as simulações de </w:t>
       </w:r>
       <w:r>
-        <w:t>MMCNS</w:t>
-      </w:r>
-      <w:r>
-        <w:t xml:space="preserve"> </w:t>
+        <w:t xml:space="preserve">MMCNS </w:t>
       </w:r>
       <w:r>
         <w:t>chegaram à convergência</w:t>
@@ -2329,13 +4452,7 @@
         <w:t xml:space="preserve"> de forma muito mais rápida que </w:t>
       </w:r>
       <w:r>
-        <w:t xml:space="preserve">usando a metodologia de enumeração exaustiva. O maior motivo é pelo fato de que ao realizar a enumeração exaustiva, a montagem da COPT é realizada com todas as possibilidades de faltas nas usinas, ao passo de que nas simulações de </w:t>
-      </w:r>
-      <w:r>
-        <w:t>MMCNS</w:t>
-      </w:r>
-      <w:r>
-        <w:t xml:space="preserve"> essas possibilidades são feitas de maneira aleatória e a quantidade de iterações necessária para a convergência do método depende dos critérios escolhidos para convergência.</w:t>
+        <w:t>usando a metodologia de enumeração exaustiva. O maior motivo é pelo fato de que ao realizar a enumeração exaustiva, a montagem da COPT é realizada com todas as possibilidades de faltas nas usinas, ao passo de que nas simulações de MMCNS essas possibilidades são feitas de maneira aleatória e a quantidade de iterações necessária para a convergência do método depende dos critérios escolhidos para convergência.</w:t>
       </w:r>
     </w:p>
     <w:p>
@@ -2368,7 +4485,13 @@
         <w:t xml:space="preserve">buscou-se </w:t>
       </w:r>
       <w:r>
-        <w:t xml:space="preserve">comparar os Métodos de Monte Carlo Não Sequencial e Método da Enumeração Exaustiva aplicados para o calculo de confiabilidade </w:t>
+        <w:t xml:space="preserve">comparar o Métodos de Monte Carlo Não Sequencial e </w:t>
+      </w:r>
+      <w:r>
+        <w:t xml:space="preserve">o </w:t>
+      </w:r>
+      <w:r>
+        <w:t xml:space="preserve">Método da Enumeração Exaustiva aplicados para o calculo de confiabilidade </w:t>
       </w:r>
       <w:r>
         <w:t>do sistema IEEE-RTS.</w:t>
@@ -2387,7 +4510,6 @@
         <w:ind w:firstLine="708"/>
       </w:pPr>
       <w:r>
-        <w:lastRenderedPageBreak/>
         <w:t>Apesar do método da enumeração exaustiva dar os valores dos indicies de confiabilidade com exatidão, o tempo de execução dessa metodologia aumenta exponencialmente ao se acrescentar usinas e unidades geradoras</w:t>
       </w:r>
       <w:r>
@@ -2402,13 +4524,79 @@
         <w:ind w:firstLine="708"/>
       </w:pPr>
       <w:r>
+        <w:lastRenderedPageBreak/>
         <w:t xml:space="preserve">Um artificio utilizado </w:t>
       </w:r>
       <w:r>
-        <w:t>para diminuir o tempo computacional deste método foi agrupar usinas com unidades geradoras de mesma potência e probabilidade de falha, com isso é possível diminuir o esforço computacional mas ainda sim não viabiliza o uso do método, visto que o uso do MMCNS obtém resultados muito próximos e com esforço computacional dependendo somente dos critérios de convergência do método.</w:t>
+        <w:t>para diminuir o tempo computacional deste método foi agrupar usinas com unidades geradoras de mesma potência e probabilidade de falha</w:t>
+      </w:r>
+      <w:r>
+        <w:t>.</w:t>
+      </w:r>
+      <w:r>
+        <w:t xml:space="preserve"> </w:t>
+      </w:r>
+      <w:r>
+        <w:t>C</w:t>
+      </w:r>
+      <w:r>
+        <w:t>om isso</w:t>
+      </w:r>
+      <w:r>
+        <w:t>,</w:t>
+      </w:r>
+      <w:r>
+        <w:t xml:space="preserve"> é possível diminuir o esforço computacional</w:t>
+      </w:r>
+      <w:r>
+        <w:t>.</w:t>
+      </w:r>
+      <w:r>
+        <w:t xml:space="preserve"> </w:t>
+      </w:r>
+      <w:r>
+        <w:t>A</w:t>
+      </w:r>
+      <w:r>
+        <w:t xml:space="preserve">inda </w:t>
+      </w:r>
+      <w:r>
+        <w:t>as</w:t>
+      </w:r>
+      <w:r>
+        <w:t>sim</w:t>
+      </w:r>
+      <w:r>
+        <w:t>,</w:t>
+      </w:r>
+      <w:r>
+        <w:t xml:space="preserve"> não </w:t>
+      </w:r>
+      <w:r>
+        <w:t xml:space="preserve">se </w:t>
+      </w:r>
+      <w:r>
+        <w:t>viabiliza o uso do método, visto que o uso do MMCNS obtém resultados muito próximos e com</w:t>
+      </w:r>
+      <w:r>
+        <w:t xml:space="preserve"> menor</w:t>
+      </w:r>
+      <w:r>
+        <w:t xml:space="preserve"> esforço computacional</w:t>
+      </w:r>
+      <w:r>
+        <w:t xml:space="preserve">, a depender </w:t>
+      </w:r>
+      <w:r>
+        <w:t xml:space="preserve">dos critérios de convergência </w:t>
+      </w:r>
+      <w:r>
+        <w:t>definidos</w:t>
+      </w:r>
+      <w:r>
+        <w:t>.</w:t>
       </w:r>
     </w:p>
-    <w:p/>
     <w:sectPr>
       <w:headerReference w:type="default" r:id="rId8"/>
       <w:pgSz w:w="11906" w:h="16838"/>
@@ -4447,7 +6635,7 @@
   <w:style w:type="paragraph" w:default="1" w:styleId="Normal">
     <w:name w:val="Normal"/>
     <w:qFormat/>
-    <w:rsid w:val="00845939"/>
+    <w:rsid w:val="009F4467"/>
     <w:pPr>
       <w:spacing w:line="360" w:lineRule="auto"/>
       <w:jc w:val="both"/>

</xml_diff>